<commit_message>
finishing touches on code for R&R
</commit_message>
<xml_diff>
--- a/tables_and_figures/2020_proposals_and_pid_models.docx
+++ b/tables_and_figures/2020_proposals_and_pid_models.docx
@@ -1024,142 +1024,142 @@
                 <w:szCs w:val="22"/>
                 <w:color w:val="000000"/>
               </w:rPr>
-              <w:t xml:space="preserve">Age</w:t>
-            </w:r>
-          </w:p>
-        </w:tc>
-        <w:tc>
-          <w:tcPr>
-            <w:tcBorders>
-              <w:bottom w:val="none" w:sz="0" w:space="0" w:color="000000"/>
-              <w:top w:val="none" w:sz="0" w:space="0" w:color="000000"/>
-              <w:left w:val="none" w:sz="0" w:space="0" w:color="000000"/>
-              <w:right w:val="none" w:sz="0" w:space="0" w:color="000000"/>
-            </w:tcBorders>
-            <w:shd w:val="clear" w:color="auto" w:fill="FFFFFF"/>
-            <w:tcMar>
-              <w:top w:w="0" w:type="dxa"/>
-              <w:bottom w:w="0" w:type="dxa"/>
-              <w:left w:w="0" w:type="dxa"/>
-              <w:right w:w="0" w:type="dxa"/>
-            </w:tcMar>
-            <w:vAlign w:val="center"/>
-          </w:tcPr>
-          <w:p>
-            <w:pPr>
-              <w:pStyle w:val="Normal"/>
-              <w:jc w:val="left"/>
-              <w:keepNext/>
-              <w:pBdr>
-                <w:bottom w:val="none" w:sz="0" w:space="0" w:color="000000"/>
-                <w:top w:val="none" w:sz="0" w:space="0" w:color="000000"/>
-                <w:left w:val="none" w:sz="0" w:space="0" w:color="000000"/>
-                <w:right w:val="none" w:sz="0" w:space="0" w:color="000000"/>
-              </w:pBdr>
-              <w:spacing w:after="100" w:before="100" w:line="240"/>
-              <w:ind w:firstLine="0" w:left="100" w:right="100"/>
-            </w:pPr>
-            <w:r>
-              <w:rPr>
-                <w:rFonts w:ascii="Arial" w:hAnsi="Arial" w:eastAsia="Arial" w:cs="Arial"/>
-                <w:i w:val="false"/>
-                <w:b w:val="false"/>
-                <w:u w:val="none"/>
-                <w:sz w:val="22"/>
-                <w:szCs w:val="22"/>
-                <w:color w:val="000000"/>
-              </w:rPr>
-              <w:t xml:space="preserve">-0.282</w:t>
-            </w:r>
-          </w:p>
-        </w:tc>
-        <w:tc>
-          <w:tcPr>
-            <w:tcBorders>
-              <w:bottom w:val="none" w:sz="0" w:space="0" w:color="000000"/>
-              <w:top w:val="none" w:sz="0" w:space="0" w:color="000000"/>
-              <w:left w:val="none" w:sz="0" w:space="0" w:color="000000"/>
-              <w:right w:val="none" w:sz="0" w:space="0" w:color="000000"/>
-            </w:tcBorders>
-            <w:shd w:val="clear" w:color="auto" w:fill="FFFFFF"/>
-            <w:tcMar>
-              <w:top w:w="0" w:type="dxa"/>
-              <w:bottom w:w="0" w:type="dxa"/>
-              <w:left w:w="0" w:type="dxa"/>
-              <w:right w:w="0" w:type="dxa"/>
-            </w:tcMar>
-            <w:vAlign w:val="center"/>
-          </w:tcPr>
-          <w:p>
-            <w:pPr>
-              <w:pStyle w:val="Normal"/>
-              <w:jc w:val="left"/>
-              <w:keepNext/>
-              <w:pBdr>
-                <w:bottom w:val="none" w:sz="0" w:space="0" w:color="000000"/>
-                <w:top w:val="none" w:sz="0" w:space="0" w:color="000000"/>
-                <w:left w:val="none" w:sz="0" w:space="0" w:color="000000"/>
-                <w:right w:val="none" w:sz="0" w:space="0" w:color="000000"/>
-              </w:pBdr>
-              <w:spacing w:after="100" w:before="100" w:line="240"/>
-              <w:ind w:firstLine="0" w:left="100" w:right="100"/>
-            </w:pPr>
-            <w:r>
-              <w:rPr>
-                <w:rFonts w:ascii="Arial" w:hAnsi="Arial" w:eastAsia="Arial" w:cs="Arial"/>
-                <w:i w:val="false"/>
-                <w:b w:val="false"/>
-                <w:u w:val="none"/>
-                <w:sz w:val="22"/>
-                <w:szCs w:val="22"/>
-                <w:color w:val="000000"/>
-              </w:rPr>
-              <w:t xml:space="preserve">-0.301</w:t>
-            </w:r>
-          </w:p>
-        </w:tc>
-        <w:tc>
-          <w:tcPr>
-            <w:tcBorders>
-              <w:bottom w:val="none" w:sz="0" w:space="0" w:color="000000"/>
-              <w:top w:val="none" w:sz="0" w:space="0" w:color="000000"/>
-              <w:left w:val="none" w:sz="0" w:space="0" w:color="000000"/>
-              <w:right w:val="none" w:sz="0" w:space="0" w:color="000000"/>
-            </w:tcBorders>
-            <w:shd w:val="clear" w:color="auto" w:fill="FFFFFF"/>
-            <w:tcMar>
-              <w:top w:w="0" w:type="dxa"/>
-              <w:bottom w:w="0" w:type="dxa"/>
-              <w:left w:w="0" w:type="dxa"/>
-              <w:right w:w="0" w:type="dxa"/>
-            </w:tcMar>
-            <w:vAlign w:val="center"/>
-          </w:tcPr>
-          <w:p>
-            <w:pPr>
-              <w:pStyle w:val="Normal"/>
-              <w:jc w:val="left"/>
-              <w:keepNext/>
-              <w:pBdr>
-                <w:bottom w:val="none" w:sz="0" w:space="0" w:color="000000"/>
-                <w:top w:val="none" w:sz="0" w:space="0" w:color="000000"/>
-                <w:left w:val="none" w:sz="0" w:space="0" w:color="000000"/>
-                <w:right w:val="none" w:sz="0" w:space="0" w:color="000000"/>
-              </w:pBdr>
-              <w:spacing w:after="100" w:before="100" w:line="240"/>
-              <w:ind w:firstLine="0" w:left="100" w:right="100"/>
-            </w:pPr>
-            <w:r>
-              <w:rPr>
-                <w:rFonts w:ascii="Arial" w:hAnsi="Arial" w:eastAsia="Arial" w:cs="Arial"/>
-                <w:i w:val="false"/>
-                <w:b w:val="false"/>
-                <w:u w:val="none"/>
-                <w:sz w:val="22"/>
-                <w:szCs w:val="22"/>
-                <w:color w:val="000000"/>
-              </w:rPr>
-              <w:t xml:space="preserve">-0.259</w:t>
+              <w:t xml:space="preserve">Racial ID x Party ID (3-item)</w:t>
+            </w:r>
+          </w:p>
+        </w:tc>
+        <w:tc>
+          <w:tcPr>
+            <w:tcBorders>
+              <w:bottom w:val="none" w:sz="0" w:space="0" w:color="000000"/>
+              <w:top w:val="none" w:sz="0" w:space="0" w:color="000000"/>
+              <w:left w:val="none" w:sz="0" w:space="0" w:color="000000"/>
+              <w:right w:val="none" w:sz="0" w:space="0" w:color="000000"/>
+            </w:tcBorders>
+            <w:shd w:val="clear" w:color="auto" w:fill="FFFFFF"/>
+            <w:tcMar>
+              <w:top w:w="0" w:type="dxa"/>
+              <w:bottom w:w="0" w:type="dxa"/>
+              <w:left w:w="0" w:type="dxa"/>
+              <w:right w:w="0" w:type="dxa"/>
+            </w:tcMar>
+            <w:vAlign w:val="center"/>
+          </w:tcPr>
+          <w:p>
+            <w:pPr>
+              <w:pStyle w:val="Normal"/>
+              <w:jc w:val="left"/>
+              <w:keepNext/>
+              <w:pBdr>
+                <w:bottom w:val="none" w:sz="0" w:space="0" w:color="000000"/>
+                <w:top w:val="none" w:sz="0" w:space="0" w:color="000000"/>
+                <w:left w:val="none" w:sz="0" w:space="0" w:color="000000"/>
+                <w:right w:val="none" w:sz="0" w:space="0" w:color="000000"/>
+              </w:pBdr>
+              <w:spacing w:after="100" w:before="100" w:line="240"/>
+              <w:ind w:firstLine="0" w:left="100" w:right="100"/>
+            </w:pPr>
+            <w:r>
+              <w:rPr>
+                <w:rFonts w:ascii="Arial" w:hAnsi="Arial" w:eastAsia="Arial" w:cs="Arial"/>
+                <w:i w:val="false"/>
+                <w:b w:val="false"/>
+                <w:u w:val="none"/>
+                <w:sz w:val="22"/>
+                <w:szCs w:val="22"/>
+                <w:color w:val="000000"/>
+              </w:rPr>
+              <w:t xml:space="preserve">0.137</w:t>
+            </w:r>
+          </w:p>
+        </w:tc>
+        <w:tc>
+          <w:tcPr>
+            <w:tcBorders>
+              <w:bottom w:val="none" w:sz="0" w:space="0" w:color="000000"/>
+              <w:top w:val="none" w:sz="0" w:space="0" w:color="000000"/>
+              <w:left w:val="none" w:sz="0" w:space="0" w:color="000000"/>
+              <w:right w:val="none" w:sz="0" w:space="0" w:color="000000"/>
+            </w:tcBorders>
+            <w:shd w:val="clear" w:color="auto" w:fill="FFFFFF"/>
+            <w:tcMar>
+              <w:top w:w="0" w:type="dxa"/>
+              <w:bottom w:w="0" w:type="dxa"/>
+              <w:left w:w="0" w:type="dxa"/>
+              <w:right w:w="0" w:type="dxa"/>
+            </w:tcMar>
+            <w:vAlign w:val="center"/>
+          </w:tcPr>
+          <w:p>
+            <w:pPr>
+              <w:pStyle w:val="Normal"/>
+              <w:jc w:val="left"/>
+              <w:keepNext/>
+              <w:pBdr>
+                <w:bottom w:val="none" w:sz="0" w:space="0" w:color="000000"/>
+                <w:top w:val="none" w:sz="0" w:space="0" w:color="000000"/>
+                <w:left w:val="none" w:sz="0" w:space="0" w:color="000000"/>
+                <w:right w:val="none" w:sz="0" w:space="0" w:color="000000"/>
+              </w:pBdr>
+              <w:spacing w:after="100" w:before="100" w:line="240"/>
+              <w:ind w:firstLine="0" w:left="100" w:right="100"/>
+            </w:pPr>
+            <w:r>
+              <w:rPr>
+                <w:rFonts w:ascii="Arial" w:hAnsi="Arial" w:eastAsia="Arial" w:cs="Arial"/>
+                <w:i w:val="false"/>
+                <w:b w:val="false"/>
+                <w:u w:val="none"/>
+                <w:sz w:val="22"/>
+                <w:szCs w:val="22"/>
+                <w:color w:val="000000"/>
+              </w:rPr>
+              <w:t xml:space="preserve">0.299</w:t>
+            </w:r>
+          </w:p>
+        </w:tc>
+        <w:tc>
+          <w:tcPr>
+            <w:tcBorders>
+              <w:bottom w:val="none" w:sz="0" w:space="0" w:color="000000"/>
+              <w:top w:val="none" w:sz="0" w:space="0" w:color="000000"/>
+              <w:left w:val="none" w:sz="0" w:space="0" w:color="000000"/>
+              <w:right w:val="none" w:sz="0" w:space="0" w:color="000000"/>
+            </w:tcBorders>
+            <w:shd w:val="clear" w:color="auto" w:fill="FFFFFF"/>
+            <w:tcMar>
+              <w:top w:w="0" w:type="dxa"/>
+              <w:bottom w:w="0" w:type="dxa"/>
+              <w:left w:w="0" w:type="dxa"/>
+              <w:right w:w="0" w:type="dxa"/>
+            </w:tcMar>
+            <w:vAlign w:val="center"/>
+          </w:tcPr>
+          <w:p>
+            <w:pPr>
+              <w:pStyle w:val="Normal"/>
+              <w:jc w:val="left"/>
+              <w:keepNext/>
+              <w:pBdr>
+                <w:bottom w:val="none" w:sz="0" w:space="0" w:color="000000"/>
+                <w:top w:val="none" w:sz="0" w:space="0" w:color="000000"/>
+                <w:left w:val="none" w:sz="0" w:space="0" w:color="000000"/>
+                <w:right w:val="none" w:sz="0" w:space="0" w:color="000000"/>
+              </w:pBdr>
+              <w:spacing w:after="100" w:before="100" w:line="240"/>
+              <w:ind w:firstLine="0" w:left="100" w:right="100"/>
+            </w:pPr>
+            <w:r>
+              <w:rPr>
+                <w:rFonts w:ascii="Arial" w:hAnsi="Arial" w:eastAsia="Arial" w:cs="Arial"/>
+                <w:i w:val="false"/>
+                <w:b w:val="false"/>
+                <w:u w:val="none"/>
+                <w:sz w:val="22"/>
+                <w:szCs w:val="22"/>
+                <w:color w:val="000000"/>
+              </w:rPr>
+              <w:t xml:space="preserve">0.171</w:t>
             </w:r>
           </w:p>
         </w:tc>
@@ -1256,97 +1256,97 @@
                 <w:szCs w:val="22"/>
                 <w:color w:val="000000"/>
               </w:rPr>
-              <w:t xml:space="preserve">[-0.372, -0.193]</w:t>
-            </w:r>
-          </w:p>
-        </w:tc>
-        <w:tc>
-          <w:tcPr>
-            <w:tcBorders>
-              <w:bottom w:val="none" w:sz="0" w:space="0" w:color="000000"/>
-              <w:top w:val="none" w:sz="0" w:space="0" w:color="000000"/>
-              <w:left w:val="none" w:sz="0" w:space="0" w:color="000000"/>
-              <w:right w:val="none" w:sz="0" w:space="0" w:color="000000"/>
-            </w:tcBorders>
-            <w:shd w:val="clear" w:color="auto" w:fill="FFFFFF"/>
-            <w:tcMar>
-              <w:top w:w="0" w:type="dxa"/>
-              <w:bottom w:w="0" w:type="dxa"/>
-              <w:left w:w="0" w:type="dxa"/>
-              <w:right w:w="0" w:type="dxa"/>
-            </w:tcMar>
-            <w:vAlign w:val="center"/>
-          </w:tcPr>
-          <w:p>
-            <w:pPr>
-              <w:pStyle w:val="Normal"/>
-              <w:jc w:val="left"/>
-              <w:keepNext/>
-              <w:pBdr>
-                <w:bottom w:val="none" w:sz="0" w:space="0" w:color="000000"/>
-                <w:top w:val="none" w:sz="0" w:space="0" w:color="000000"/>
-                <w:left w:val="none" w:sz="0" w:space="0" w:color="000000"/>
-                <w:right w:val="none" w:sz="0" w:space="0" w:color="000000"/>
-              </w:pBdr>
-              <w:spacing w:after="100" w:before="100" w:line="240"/>
-              <w:ind w:firstLine="0" w:left="100" w:right="100"/>
-            </w:pPr>
-            <w:r>
-              <w:rPr>
-                <w:rFonts w:ascii="Arial" w:hAnsi="Arial" w:eastAsia="Arial" w:cs="Arial"/>
-                <w:i w:val="false"/>
-                <w:b w:val="false"/>
-                <w:u w:val="none"/>
-                <w:sz w:val="22"/>
-                <w:szCs w:val="22"/>
-                <w:color w:val="000000"/>
-              </w:rPr>
-              <w:t xml:space="preserve">[-0.431, -0.172]</w:t>
-            </w:r>
-          </w:p>
-        </w:tc>
-        <w:tc>
-          <w:tcPr>
-            <w:tcBorders>
-              <w:bottom w:val="none" w:sz="0" w:space="0" w:color="000000"/>
-              <w:top w:val="none" w:sz="0" w:space="0" w:color="000000"/>
-              <w:left w:val="none" w:sz="0" w:space="0" w:color="000000"/>
-              <w:right w:val="none" w:sz="0" w:space="0" w:color="000000"/>
-            </w:tcBorders>
-            <w:shd w:val="clear" w:color="auto" w:fill="FFFFFF"/>
-            <w:tcMar>
-              <w:top w:w="0" w:type="dxa"/>
-              <w:bottom w:w="0" w:type="dxa"/>
-              <w:left w:w="0" w:type="dxa"/>
-              <w:right w:w="0" w:type="dxa"/>
-            </w:tcMar>
-            <w:vAlign w:val="center"/>
-          </w:tcPr>
-          <w:p>
-            <w:pPr>
-              <w:pStyle w:val="Normal"/>
-              <w:jc w:val="left"/>
-              <w:keepNext/>
-              <w:pBdr>
-                <w:bottom w:val="none" w:sz="0" w:space="0" w:color="000000"/>
-                <w:top w:val="none" w:sz="0" w:space="0" w:color="000000"/>
-                <w:left w:val="none" w:sz="0" w:space="0" w:color="000000"/>
-                <w:right w:val="none" w:sz="0" w:space="0" w:color="000000"/>
-              </w:pBdr>
-              <w:spacing w:after="100" w:before="100" w:line="240"/>
-              <w:ind w:firstLine="0" w:left="100" w:right="100"/>
-            </w:pPr>
-            <w:r>
-              <w:rPr>
-                <w:rFonts w:ascii="Arial" w:hAnsi="Arial" w:eastAsia="Arial" w:cs="Arial"/>
-                <w:i w:val="false"/>
-                <w:b w:val="false"/>
-                <w:u w:val="none"/>
-                <w:sz w:val="22"/>
-                <w:szCs w:val="22"/>
-                <w:color w:val="000000"/>
-              </w:rPr>
-              <w:t xml:space="preserve">[-0.349, -0.169]</w:t>
+              <w:t xml:space="preserve">[0.035, 0.238]</w:t>
+            </w:r>
+          </w:p>
+        </w:tc>
+        <w:tc>
+          <w:tcPr>
+            <w:tcBorders>
+              <w:bottom w:val="none" w:sz="0" w:space="0" w:color="000000"/>
+              <w:top w:val="none" w:sz="0" w:space="0" w:color="000000"/>
+              <w:left w:val="none" w:sz="0" w:space="0" w:color="000000"/>
+              <w:right w:val="none" w:sz="0" w:space="0" w:color="000000"/>
+            </w:tcBorders>
+            <w:shd w:val="clear" w:color="auto" w:fill="FFFFFF"/>
+            <w:tcMar>
+              <w:top w:w="0" w:type="dxa"/>
+              <w:bottom w:w="0" w:type="dxa"/>
+              <w:left w:w="0" w:type="dxa"/>
+              <w:right w:w="0" w:type="dxa"/>
+            </w:tcMar>
+            <w:vAlign w:val="center"/>
+          </w:tcPr>
+          <w:p>
+            <w:pPr>
+              <w:pStyle w:val="Normal"/>
+              <w:jc w:val="left"/>
+              <w:keepNext/>
+              <w:pBdr>
+                <w:bottom w:val="none" w:sz="0" w:space="0" w:color="000000"/>
+                <w:top w:val="none" w:sz="0" w:space="0" w:color="000000"/>
+                <w:left w:val="none" w:sz="0" w:space="0" w:color="000000"/>
+                <w:right w:val="none" w:sz="0" w:space="0" w:color="000000"/>
+              </w:pBdr>
+              <w:spacing w:after="100" w:before="100" w:line="240"/>
+              <w:ind w:firstLine="0" w:left="100" w:right="100"/>
+            </w:pPr>
+            <w:r>
+              <w:rPr>
+                <w:rFonts w:ascii="Arial" w:hAnsi="Arial" w:eastAsia="Arial" w:cs="Arial"/>
+                <w:i w:val="false"/>
+                <w:b w:val="false"/>
+                <w:u w:val="none"/>
+                <w:sz w:val="22"/>
+                <w:szCs w:val="22"/>
+                <w:color w:val="000000"/>
+              </w:rPr>
+              <w:t xml:space="preserve">[0.148, 0.451]</w:t>
+            </w:r>
+          </w:p>
+        </w:tc>
+        <w:tc>
+          <w:tcPr>
+            <w:tcBorders>
+              <w:bottom w:val="none" w:sz="0" w:space="0" w:color="000000"/>
+              <w:top w:val="none" w:sz="0" w:space="0" w:color="000000"/>
+              <w:left w:val="none" w:sz="0" w:space="0" w:color="000000"/>
+              <w:right w:val="none" w:sz="0" w:space="0" w:color="000000"/>
+            </w:tcBorders>
+            <w:shd w:val="clear" w:color="auto" w:fill="FFFFFF"/>
+            <w:tcMar>
+              <w:top w:w="0" w:type="dxa"/>
+              <w:bottom w:w="0" w:type="dxa"/>
+              <w:left w:w="0" w:type="dxa"/>
+              <w:right w:w="0" w:type="dxa"/>
+            </w:tcMar>
+            <w:vAlign w:val="center"/>
+          </w:tcPr>
+          <w:p>
+            <w:pPr>
+              <w:pStyle w:val="Normal"/>
+              <w:jc w:val="left"/>
+              <w:keepNext/>
+              <w:pBdr>
+                <w:bottom w:val="none" w:sz="0" w:space="0" w:color="000000"/>
+                <w:top w:val="none" w:sz="0" w:space="0" w:color="000000"/>
+                <w:left w:val="none" w:sz="0" w:space="0" w:color="000000"/>
+                <w:right w:val="none" w:sz="0" w:space="0" w:color="000000"/>
+              </w:pBdr>
+              <w:spacing w:after="100" w:before="100" w:line="240"/>
+              <w:ind w:firstLine="0" w:left="100" w:right="100"/>
+            </w:pPr>
+            <w:r>
+              <w:rPr>
+                <w:rFonts w:ascii="Arial" w:hAnsi="Arial" w:eastAsia="Arial" w:cs="Arial"/>
+                <w:i w:val="false"/>
+                <w:b w:val="false"/>
+                <w:u w:val="none"/>
+                <w:sz w:val="22"/>
+                <w:szCs w:val="22"/>
+                <w:color w:val="000000"/>
+              </w:rPr>
+              <w:t xml:space="preserve">[0.070, 0.273]</w:t>
             </w:r>
           </w:p>
         </w:tc>
@@ -1398,142 +1398,142 @@
                 <w:szCs w:val="22"/>
                 <w:color w:val="000000"/>
               </w:rPr>
-              <w:t xml:space="preserve">Education</w:t>
-            </w:r>
-          </w:p>
-        </w:tc>
-        <w:tc>
-          <w:tcPr>
-            <w:tcBorders>
-              <w:bottom w:val="none" w:sz="0" w:space="0" w:color="000000"/>
-              <w:top w:val="none" w:sz="0" w:space="0" w:color="000000"/>
-              <w:left w:val="none" w:sz="0" w:space="0" w:color="000000"/>
-              <w:right w:val="none" w:sz="0" w:space="0" w:color="000000"/>
-            </w:tcBorders>
-            <w:shd w:val="clear" w:color="auto" w:fill="FFFFFF"/>
-            <w:tcMar>
-              <w:top w:w="0" w:type="dxa"/>
-              <w:bottom w:w="0" w:type="dxa"/>
-              <w:left w:w="0" w:type="dxa"/>
-              <w:right w:w="0" w:type="dxa"/>
-            </w:tcMar>
-            <w:vAlign w:val="center"/>
-          </w:tcPr>
-          <w:p>
-            <w:pPr>
-              <w:pStyle w:val="Normal"/>
-              <w:jc w:val="left"/>
-              <w:keepNext/>
-              <w:pBdr>
-                <w:bottom w:val="none" w:sz="0" w:space="0" w:color="000000"/>
-                <w:top w:val="none" w:sz="0" w:space="0" w:color="000000"/>
-                <w:left w:val="none" w:sz="0" w:space="0" w:color="000000"/>
-                <w:right w:val="none" w:sz="0" w:space="0" w:color="000000"/>
-              </w:pBdr>
-              <w:spacing w:after="100" w:before="100" w:line="240"/>
-              <w:ind w:firstLine="0" w:left="100" w:right="100"/>
-            </w:pPr>
-            <w:r>
-              <w:rPr>
-                <w:rFonts w:ascii="Arial" w:hAnsi="Arial" w:eastAsia="Arial" w:cs="Arial"/>
-                <w:i w:val="false"/>
-                <w:b w:val="false"/>
-                <w:u w:val="none"/>
-                <w:sz w:val="22"/>
-                <w:szCs w:val="22"/>
-                <w:color w:val="000000"/>
-              </w:rPr>
-              <w:t xml:space="preserve">0.086</w:t>
-            </w:r>
-          </w:p>
-        </w:tc>
-        <w:tc>
-          <w:tcPr>
-            <w:tcBorders>
-              <w:bottom w:val="none" w:sz="0" w:space="0" w:color="000000"/>
-              <w:top w:val="none" w:sz="0" w:space="0" w:color="000000"/>
-              <w:left w:val="none" w:sz="0" w:space="0" w:color="000000"/>
-              <w:right w:val="none" w:sz="0" w:space="0" w:color="000000"/>
-            </w:tcBorders>
-            <w:shd w:val="clear" w:color="auto" w:fill="FFFFFF"/>
-            <w:tcMar>
-              <w:top w:w="0" w:type="dxa"/>
-              <w:bottom w:w="0" w:type="dxa"/>
-              <w:left w:w="0" w:type="dxa"/>
-              <w:right w:w="0" w:type="dxa"/>
-            </w:tcMar>
-            <w:vAlign w:val="center"/>
-          </w:tcPr>
-          <w:p>
-            <w:pPr>
-              <w:pStyle w:val="Normal"/>
-              <w:jc w:val="left"/>
-              <w:keepNext/>
-              <w:pBdr>
-                <w:bottom w:val="none" w:sz="0" w:space="0" w:color="000000"/>
-                <w:top w:val="none" w:sz="0" w:space="0" w:color="000000"/>
-                <w:left w:val="none" w:sz="0" w:space="0" w:color="000000"/>
-                <w:right w:val="none" w:sz="0" w:space="0" w:color="000000"/>
-              </w:pBdr>
-              <w:spacing w:after="100" w:before="100" w:line="240"/>
-              <w:ind w:firstLine="0" w:left="100" w:right="100"/>
-            </w:pPr>
-            <w:r>
-              <w:rPr>
-                <w:rFonts w:ascii="Arial" w:hAnsi="Arial" w:eastAsia="Arial" w:cs="Arial"/>
-                <w:i w:val="false"/>
-                <w:b w:val="false"/>
-                <w:u w:val="none"/>
-                <w:sz w:val="22"/>
-                <w:szCs w:val="22"/>
-                <w:color w:val="000000"/>
-              </w:rPr>
-              <w:t xml:space="preserve">0.172</w:t>
-            </w:r>
-          </w:p>
-        </w:tc>
-        <w:tc>
-          <w:tcPr>
-            <w:tcBorders>
-              <w:bottom w:val="none" w:sz="0" w:space="0" w:color="000000"/>
-              <w:top w:val="none" w:sz="0" w:space="0" w:color="000000"/>
-              <w:left w:val="none" w:sz="0" w:space="0" w:color="000000"/>
-              <w:right w:val="none" w:sz="0" w:space="0" w:color="000000"/>
-            </w:tcBorders>
-            <w:shd w:val="clear" w:color="auto" w:fill="FFFFFF"/>
-            <w:tcMar>
-              <w:top w:w="0" w:type="dxa"/>
-              <w:bottom w:w="0" w:type="dxa"/>
-              <w:left w:w="0" w:type="dxa"/>
-              <w:right w:w="0" w:type="dxa"/>
-            </w:tcMar>
-            <w:vAlign w:val="center"/>
-          </w:tcPr>
-          <w:p>
-            <w:pPr>
-              <w:pStyle w:val="Normal"/>
-              <w:jc w:val="left"/>
-              <w:keepNext/>
-              <w:pBdr>
-                <w:bottom w:val="none" w:sz="0" w:space="0" w:color="000000"/>
-                <w:top w:val="none" w:sz="0" w:space="0" w:color="000000"/>
-                <w:left w:val="none" w:sz="0" w:space="0" w:color="000000"/>
-                <w:right w:val="none" w:sz="0" w:space="0" w:color="000000"/>
-              </w:pBdr>
-              <w:spacing w:after="100" w:before="100" w:line="240"/>
-              <w:ind w:firstLine="0" w:left="100" w:right="100"/>
-            </w:pPr>
-            <w:r>
-              <w:rPr>
-                <w:rFonts w:ascii="Arial" w:hAnsi="Arial" w:eastAsia="Arial" w:cs="Arial"/>
-                <w:i w:val="false"/>
-                <w:b w:val="false"/>
-                <w:u w:val="none"/>
-                <w:sz w:val="22"/>
-                <w:szCs w:val="22"/>
-                <w:color w:val="000000"/>
-              </w:rPr>
-              <w:t xml:space="preserve">0.058</w:t>
+              <w:t xml:space="preserve">Age</w:t>
+            </w:r>
+          </w:p>
+        </w:tc>
+        <w:tc>
+          <w:tcPr>
+            <w:tcBorders>
+              <w:bottom w:val="none" w:sz="0" w:space="0" w:color="000000"/>
+              <w:top w:val="none" w:sz="0" w:space="0" w:color="000000"/>
+              <w:left w:val="none" w:sz="0" w:space="0" w:color="000000"/>
+              <w:right w:val="none" w:sz="0" w:space="0" w:color="000000"/>
+            </w:tcBorders>
+            <w:shd w:val="clear" w:color="auto" w:fill="FFFFFF"/>
+            <w:tcMar>
+              <w:top w:w="0" w:type="dxa"/>
+              <w:bottom w:w="0" w:type="dxa"/>
+              <w:left w:w="0" w:type="dxa"/>
+              <w:right w:w="0" w:type="dxa"/>
+            </w:tcMar>
+            <w:vAlign w:val="center"/>
+          </w:tcPr>
+          <w:p>
+            <w:pPr>
+              <w:pStyle w:val="Normal"/>
+              <w:jc w:val="left"/>
+              <w:keepNext/>
+              <w:pBdr>
+                <w:bottom w:val="none" w:sz="0" w:space="0" w:color="000000"/>
+                <w:top w:val="none" w:sz="0" w:space="0" w:color="000000"/>
+                <w:left w:val="none" w:sz="0" w:space="0" w:color="000000"/>
+                <w:right w:val="none" w:sz="0" w:space="0" w:color="000000"/>
+              </w:pBdr>
+              <w:spacing w:after="100" w:before="100" w:line="240"/>
+              <w:ind w:firstLine="0" w:left="100" w:right="100"/>
+            </w:pPr>
+            <w:r>
+              <w:rPr>
+                <w:rFonts w:ascii="Arial" w:hAnsi="Arial" w:eastAsia="Arial" w:cs="Arial"/>
+                <w:i w:val="false"/>
+                <w:b w:val="false"/>
+                <w:u w:val="none"/>
+                <w:sz w:val="22"/>
+                <w:szCs w:val="22"/>
+                <w:color w:val="000000"/>
+              </w:rPr>
+              <w:t xml:space="preserve">-0.282</w:t>
+            </w:r>
+          </w:p>
+        </w:tc>
+        <w:tc>
+          <w:tcPr>
+            <w:tcBorders>
+              <w:bottom w:val="none" w:sz="0" w:space="0" w:color="000000"/>
+              <w:top w:val="none" w:sz="0" w:space="0" w:color="000000"/>
+              <w:left w:val="none" w:sz="0" w:space="0" w:color="000000"/>
+              <w:right w:val="none" w:sz="0" w:space="0" w:color="000000"/>
+            </w:tcBorders>
+            <w:shd w:val="clear" w:color="auto" w:fill="FFFFFF"/>
+            <w:tcMar>
+              <w:top w:w="0" w:type="dxa"/>
+              <w:bottom w:w="0" w:type="dxa"/>
+              <w:left w:w="0" w:type="dxa"/>
+              <w:right w:w="0" w:type="dxa"/>
+            </w:tcMar>
+            <w:vAlign w:val="center"/>
+          </w:tcPr>
+          <w:p>
+            <w:pPr>
+              <w:pStyle w:val="Normal"/>
+              <w:jc w:val="left"/>
+              <w:keepNext/>
+              <w:pBdr>
+                <w:bottom w:val="none" w:sz="0" w:space="0" w:color="000000"/>
+                <w:top w:val="none" w:sz="0" w:space="0" w:color="000000"/>
+                <w:left w:val="none" w:sz="0" w:space="0" w:color="000000"/>
+                <w:right w:val="none" w:sz="0" w:space="0" w:color="000000"/>
+              </w:pBdr>
+              <w:spacing w:after="100" w:before="100" w:line="240"/>
+              <w:ind w:firstLine="0" w:left="100" w:right="100"/>
+            </w:pPr>
+            <w:r>
+              <w:rPr>
+                <w:rFonts w:ascii="Arial" w:hAnsi="Arial" w:eastAsia="Arial" w:cs="Arial"/>
+                <w:i w:val="false"/>
+                <w:b w:val="false"/>
+                <w:u w:val="none"/>
+                <w:sz w:val="22"/>
+                <w:szCs w:val="22"/>
+                <w:color w:val="000000"/>
+              </w:rPr>
+              <w:t xml:space="preserve">-0.301</w:t>
+            </w:r>
+          </w:p>
+        </w:tc>
+        <w:tc>
+          <w:tcPr>
+            <w:tcBorders>
+              <w:bottom w:val="none" w:sz="0" w:space="0" w:color="000000"/>
+              <w:top w:val="none" w:sz="0" w:space="0" w:color="000000"/>
+              <w:left w:val="none" w:sz="0" w:space="0" w:color="000000"/>
+              <w:right w:val="none" w:sz="0" w:space="0" w:color="000000"/>
+            </w:tcBorders>
+            <w:shd w:val="clear" w:color="auto" w:fill="FFFFFF"/>
+            <w:tcMar>
+              <w:top w:w="0" w:type="dxa"/>
+              <w:bottom w:w="0" w:type="dxa"/>
+              <w:left w:w="0" w:type="dxa"/>
+              <w:right w:w="0" w:type="dxa"/>
+            </w:tcMar>
+            <w:vAlign w:val="center"/>
+          </w:tcPr>
+          <w:p>
+            <w:pPr>
+              <w:pStyle w:val="Normal"/>
+              <w:jc w:val="left"/>
+              <w:keepNext/>
+              <w:pBdr>
+                <w:bottom w:val="none" w:sz="0" w:space="0" w:color="000000"/>
+                <w:top w:val="none" w:sz="0" w:space="0" w:color="000000"/>
+                <w:left w:val="none" w:sz="0" w:space="0" w:color="000000"/>
+                <w:right w:val="none" w:sz="0" w:space="0" w:color="000000"/>
+              </w:pBdr>
+              <w:spacing w:after="100" w:before="100" w:line="240"/>
+              <w:ind w:firstLine="0" w:left="100" w:right="100"/>
+            </w:pPr>
+            <w:r>
+              <w:rPr>
+                <w:rFonts w:ascii="Arial" w:hAnsi="Arial" w:eastAsia="Arial" w:cs="Arial"/>
+                <w:i w:val="false"/>
+                <w:b w:val="false"/>
+                <w:u w:val="none"/>
+                <w:sz w:val="22"/>
+                <w:szCs w:val="22"/>
+                <w:color w:val="000000"/>
+              </w:rPr>
+              <w:t xml:space="preserve">-0.259</w:t>
             </w:r>
           </w:p>
         </w:tc>
@@ -1630,97 +1630,97 @@
                 <w:szCs w:val="22"/>
                 <w:color w:val="000000"/>
               </w:rPr>
-              <w:t xml:space="preserve">[-0.007, 0.179]</w:t>
-            </w:r>
-          </w:p>
-        </w:tc>
-        <w:tc>
-          <w:tcPr>
-            <w:tcBorders>
-              <w:bottom w:val="none" w:sz="0" w:space="0" w:color="000000"/>
-              <w:top w:val="none" w:sz="0" w:space="0" w:color="000000"/>
-              <w:left w:val="none" w:sz="0" w:space="0" w:color="000000"/>
-              <w:right w:val="none" w:sz="0" w:space="0" w:color="000000"/>
-            </w:tcBorders>
-            <w:shd w:val="clear" w:color="auto" w:fill="FFFFFF"/>
-            <w:tcMar>
-              <w:top w:w="0" w:type="dxa"/>
-              <w:bottom w:w="0" w:type="dxa"/>
-              <w:left w:w="0" w:type="dxa"/>
-              <w:right w:w="0" w:type="dxa"/>
-            </w:tcMar>
-            <w:vAlign w:val="center"/>
-          </w:tcPr>
-          <w:p>
-            <w:pPr>
-              <w:pStyle w:val="Normal"/>
-              <w:jc w:val="left"/>
-              <w:keepNext/>
-              <w:pBdr>
-                <w:bottom w:val="none" w:sz="0" w:space="0" w:color="000000"/>
-                <w:top w:val="none" w:sz="0" w:space="0" w:color="000000"/>
-                <w:left w:val="none" w:sz="0" w:space="0" w:color="000000"/>
-                <w:right w:val="none" w:sz="0" w:space="0" w:color="000000"/>
-              </w:pBdr>
-              <w:spacing w:after="100" w:before="100" w:line="240"/>
-              <w:ind w:firstLine="0" w:left="100" w:right="100"/>
-            </w:pPr>
-            <w:r>
-              <w:rPr>
-                <w:rFonts w:ascii="Arial" w:hAnsi="Arial" w:eastAsia="Arial" w:cs="Arial"/>
-                <w:i w:val="false"/>
-                <w:b w:val="false"/>
-                <w:u w:val="none"/>
-                <w:sz w:val="22"/>
-                <w:szCs w:val="22"/>
-                <w:color w:val="000000"/>
-              </w:rPr>
-              <w:t xml:space="preserve">[0.044, 0.300]</w:t>
-            </w:r>
-          </w:p>
-        </w:tc>
-        <w:tc>
-          <w:tcPr>
-            <w:tcBorders>
-              <w:bottom w:val="none" w:sz="0" w:space="0" w:color="000000"/>
-              <w:top w:val="none" w:sz="0" w:space="0" w:color="000000"/>
-              <w:left w:val="none" w:sz="0" w:space="0" w:color="000000"/>
-              <w:right w:val="none" w:sz="0" w:space="0" w:color="000000"/>
-            </w:tcBorders>
-            <w:shd w:val="clear" w:color="auto" w:fill="FFFFFF"/>
-            <w:tcMar>
-              <w:top w:w="0" w:type="dxa"/>
-              <w:bottom w:w="0" w:type="dxa"/>
-              <w:left w:w="0" w:type="dxa"/>
-              <w:right w:w="0" w:type="dxa"/>
-            </w:tcMar>
-            <w:vAlign w:val="center"/>
-          </w:tcPr>
-          <w:p>
-            <w:pPr>
-              <w:pStyle w:val="Normal"/>
-              <w:jc w:val="left"/>
-              <w:keepNext/>
-              <w:pBdr>
-                <w:bottom w:val="none" w:sz="0" w:space="0" w:color="000000"/>
-                <w:top w:val="none" w:sz="0" w:space="0" w:color="000000"/>
-                <w:left w:val="none" w:sz="0" w:space="0" w:color="000000"/>
-                <w:right w:val="none" w:sz="0" w:space="0" w:color="000000"/>
-              </w:pBdr>
-              <w:spacing w:after="100" w:before="100" w:line="240"/>
-              <w:ind w:firstLine="0" w:left="100" w:right="100"/>
-            </w:pPr>
-            <w:r>
-              <w:rPr>
-                <w:rFonts w:ascii="Arial" w:hAnsi="Arial" w:eastAsia="Arial" w:cs="Arial"/>
-                <w:i w:val="false"/>
-                <w:b w:val="false"/>
-                <w:u w:val="none"/>
-                <w:sz w:val="22"/>
-                <w:szCs w:val="22"/>
-                <w:color w:val="000000"/>
-              </w:rPr>
-              <w:t xml:space="preserve">[-0.035, 0.151]</w:t>
+              <w:t xml:space="preserve">[-0.372, -0.193]</w:t>
+            </w:r>
+          </w:p>
+        </w:tc>
+        <w:tc>
+          <w:tcPr>
+            <w:tcBorders>
+              <w:bottom w:val="none" w:sz="0" w:space="0" w:color="000000"/>
+              <w:top w:val="none" w:sz="0" w:space="0" w:color="000000"/>
+              <w:left w:val="none" w:sz="0" w:space="0" w:color="000000"/>
+              <w:right w:val="none" w:sz="0" w:space="0" w:color="000000"/>
+            </w:tcBorders>
+            <w:shd w:val="clear" w:color="auto" w:fill="FFFFFF"/>
+            <w:tcMar>
+              <w:top w:w="0" w:type="dxa"/>
+              <w:bottom w:w="0" w:type="dxa"/>
+              <w:left w:w="0" w:type="dxa"/>
+              <w:right w:w="0" w:type="dxa"/>
+            </w:tcMar>
+            <w:vAlign w:val="center"/>
+          </w:tcPr>
+          <w:p>
+            <w:pPr>
+              <w:pStyle w:val="Normal"/>
+              <w:jc w:val="left"/>
+              <w:keepNext/>
+              <w:pBdr>
+                <w:bottom w:val="none" w:sz="0" w:space="0" w:color="000000"/>
+                <w:top w:val="none" w:sz="0" w:space="0" w:color="000000"/>
+                <w:left w:val="none" w:sz="0" w:space="0" w:color="000000"/>
+                <w:right w:val="none" w:sz="0" w:space="0" w:color="000000"/>
+              </w:pBdr>
+              <w:spacing w:after="100" w:before="100" w:line="240"/>
+              <w:ind w:firstLine="0" w:left="100" w:right="100"/>
+            </w:pPr>
+            <w:r>
+              <w:rPr>
+                <w:rFonts w:ascii="Arial" w:hAnsi="Arial" w:eastAsia="Arial" w:cs="Arial"/>
+                <w:i w:val="false"/>
+                <w:b w:val="false"/>
+                <w:u w:val="none"/>
+                <w:sz w:val="22"/>
+                <w:szCs w:val="22"/>
+                <w:color w:val="000000"/>
+              </w:rPr>
+              <w:t xml:space="preserve">[-0.431, -0.172]</w:t>
+            </w:r>
+          </w:p>
+        </w:tc>
+        <w:tc>
+          <w:tcPr>
+            <w:tcBorders>
+              <w:bottom w:val="none" w:sz="0" w:space="0" w:color="000000"/>
+              <w:top w:val="none" w:sz="0" w:space="0" w:color="000000"/>
+              <w:left w:val="none" w:sz="0" w:space="0" w:color="000000"/>
+              <w:right w:val="none" w:sz="0" w:space="0" w:color="000000"/>
+            </w:tcBorders>
+            <w:shd w:val="clear" w:color="auto" w:fill="FFFFFF"/>
+            <w:tcMar>
+              <w:top w:w="0" w:type="dxa"/>
+              <w:bottom w:w="0" w:type="dxa"/>
+              <w:left w:w="0" w:type="dxa"/>
+              <w:right w:w="0" w:type="dxa"/>
+            </w:tcMar>
+            <w:vAlign w:val="center"/>
+          </w:tcPr>
+          <w:p>
+            <w:pPr>
+              <w:pStyle w:val="Normal"/>
+              <w:jc w:val="left"/>
+              <w:keepNext/>
+              <w:pBdr>
+                <w:bottom w:val="none" w:sz="0" w:space="0" w:color="000000"/>
+                <w:top w:val="none" w:sz="0" w:space="0" w:color="000000"/>
+                <w:left w:val="none" w:sz="0" w:space="0" w:color="000000"/>
+                <w:right w:val="none" w:sz="0" w:space="0" w:color="000000"/>
+              </w:pBdr>
+              <w:spacing w:after="100" w:before="100" w:line="240"/>
+              <w:ind w:firstLine="0" w:left="100" w:right="100"/>
+            </w:pPr>
+            <w:r>
+              <w:rPr>
+                <w:rFonts w:ascii="Arial" w:hAnsi="Arial" w:eastAsia="Arial" w:cs="Arial"/>
+                <w:i w:val="false"/>
+                <w:b w:val="false"/>
+                <w:u w:val="none"/>
+                <w:sz w:val="22"/>
+                <w:szCs w:val="22"/>
+                <w:color w:val="000000"/>
+              </w:rPr>
+              <w:t xml:space="preserve">[-0.349, -0.169]</w:t>
             </w:r>
           </w:p>
         </w:tc>
@@ -1772,142 +1772,142 @@
                 <w:szCs w:val="22"/>
                 <w:color w:val="000000"/>
               </w:rPr>
-              <w:t xml:space="preserve">Income</w:t>
-            </w:r>
-          </w:p>
-        </w:tc>
-        <w:tc>
-          <w:tcPr>
-            <w:tcBorders>
-              <w:bottom w:val="none" w:sz="0" w:space="0" w:color="000000"/>
-              <w:top w:val="none" w:sz="0" w:space="0" w:color="000000"/>
-              <w:left w:val="none" w:sz="0" w:space="0" w:color="000000"/>
-              <w:right w:val="none" w:sz="0" w:space="0" w:color="000000"/>
-            </w:tcBorders>
-            <w:shd w:val="clear" w:color="auto" w:fill="FFFFFF"/>
-            <w:tcMar>
-              <w:top w:w="0" w:type="dxa"/>
-              <w:bottom w:w="0" w:type="dxa"/>
-              <w:left w:w="0" w:type="dxa"/>
-              <w:right w:w="0" w:type="dxa"/>
-            </w:tcMar>
-            <w:vAlign w:val="center"/>
-          </w:tcPr>
-          <w:p>
-            <w:pPr>
-              <w:pStyle w:val="Normal"/>
-              <w:jc w:val="left"/>
-              <w:keepNext/>
-              <w:pBdr>
-                <w:bottom w:val="none" w:sz="0" w:space="0" w:color="000000"/>
-                <w:top w:val="none" w:sz="0" w:space="0" w:color="000000"/>
-                <w:left w:val="none" w:sz="0" w:space="0" w:color="000000"/>
-                <w:right w:val="none" w:sz="0" w:space="0" w:color="000000"/>
-              </w:pBdr>
-              <w:spacing w:after="100" w:before="100" w:line="240"/>
-              <w:ind w:firstLine="0" w:left="100" w:right="100"/>
-            </w:pPr>
-            <w:r>
-              <w:rPr>
-                <w:rFonts w:ascii="Arial" w:hAnsi="Arial" w:eastAsia="Arial" w:cs="Arial"/>
-                <w:i w:val="false"/>
-                <w:b w:val="false"/>
-                <w:u w:val="none"/>
-                <w:sz w:val="22"/>
-                <w:szCs w:val="22"/>
-                <w:color w:val="000000"/>
-              </w:rPr>
-              <w:t xml:space="preserve">-0.023</w:t>
-            </w:r>
-          </w:p>
-        </w:tc>
-        <w:tc>
-          <w:tcPr>
-            <w:tcBorders>
-              <w:bottom w:val="none" w:sz="0" w:space="0" w:color="000000"/>
-              <w:top w:val="none" w:sz="0" w:space="0" w:color="000000"/>
-              <w:left w:val="none" w:sz="0" w:space="0" w:color="000000"/>
-              <w:right w:val="none" w:sz="0" w:space="0" w:color="000000"/>
-            </w:tcBorders>
-            <w:shd w:val="clear" w:color="auto" w:fill="FFFFFF"/>
-            <w:tcMar>
-              <w:top w:w="0" w:type="dxa"/>
-              <w:bottom w:w="0" w:type="dxa"/>
-              <w:left w:w="0" w:type="dxa"/>
-              <w:right w:w="0" w:type="dxa"/>
-            </w:tcMar>
-            <w:vAlign w:val="center"/>
-          </w:tcPr>
-          <w:p>
-            <w:pPr>
-              <w:pStyle w:val="Normal"/>
-              <w:jc w:val="left"/>
-              <w:keepNext/>
-              <w:pBdr>
-                <w:bottom w:val="none" w:sz="0" w:space="0" w:color="000000"/>
-                <w:top w:val="none" w:sz="0" w:space="0" w:color="000000"/>
-                <w:left w:val="none" w:sz="0" w:space="0" w:color="000000"/>
-                <w:right w:val="none" w:sz="0" w:space="0" w:color="000000"/>
-              </w:pBdr>
-              <w:spacing w:after="100" w:before="100" w:line="240"/>
-              <w:ind w:firstLine="0" w:left="100" w:right="100"/>
-            </w:pPr>
-            <w:r>
-              <w:rPr>
-                <w:rFonts w:ascii="Arial" w:hAnsi="Arial" w:eastAsia="Arial" w:cs="Arial"/>
-                <w:i w:val="false"/>
-                <w:b w:val="false"/>
-                <w:u w:val="none"/>
-                <w:sz w:val="22"/>
-                <w:szCs w:val="22"/>
-                <w:color w:val="000000"/>
-              </w:rPr>
-              <w:t xml:space="preserve">-0.008</w:t>
-            </w:r>
-          </w:p>
-        </w:tc>
-        <w:tc>
-          <w:tcPr>
-            <w:tcBorders>
-              <w:bottom w:val="none" w:sz="0" w:space="0" w:color="000000"/>
-              <w:top w:val="none" w:sz="0" w:space="0" w:color="000000"/>
-              <w:left w:val="none" w:sz="0" w:space="0" w:color="000000"/>
-              <w:right w:val="none" w:sz="0" w:space="0" w:color="000000"/>
-            </w:tcBorders>
-            <w:shd w:val="clear" w:color="auto" w:fill="FFFFFF"/>
-            <w:tcMar>
-              <w:top w:w="0" w:type="dxa"/>
-              <w:bottom w:w="0" w:type="dxa"/>
-              <w:left w:w="0" w:type="dxa"/>
-              <w:right w:w="0" w:type="dxa"/>
-            </w:tcMar>
-            <w:vAlign w:val="center"/>
-          </w:tcPr>
-          <w:p>
-            <w:pPr>
-              <w:pStyle w:val="Normal"/>
-              <w:jc w:val="left"/>
-              <w:keepNext/>
-              <w:pBdr>
-                <w:bottom w:val="none" w:sz="0" w:space="0" w:color="000000"/>
-                <w:top w:val="none" w:sz="0" w:space="0" w:color="000000"/>
-                <w:left w:val="none" w:sz="0" w:space="0" w:color="000000"/>
-                <w:right w:val="none" w:sz="0" w:space="0" w:color="000000"/>
-              </w:pBdr>
-              <w:spacing w:after="100" w:before="100" w:line="240"/>
-              <w:ind w:firstLine="0" w:left="100" w:right="100"/>
-            </w:pPr>
-            <w:r>
-              <w:rPr>
-                <w:rFonts w:ascii="Arial" w:hAnsi="Arial" w:eastAsia="Arial" w:cs="Arial"/>
-                <w:i w:val="false"/>
-                <w:b w:val="false"/>
-                <w:u w:val="none"/>
-                <w:sz w:val="22"/>
-                <w:szCs w:val="22"/>
-                <w:color w:val="000000"/>
-              </w:rPr>
-              <w:t xml:space="preserve">-0.011</w:t>
+              <w:t xml:space="preserve">Education</w:t>
+            </w:r>
+          </w:p>
+        </w:tc>
+        <w:tc>
+          <w:tcPr>
+            <w:tcBorders>
+              <w:bottom w:val="none" w:sz="0" w:space="0" w:color="000000"/>
+              <w:top w:val="none" w:sz="0" w:space="0" w:color="000000"/>
+              <w:left w:val="none" w:sz="0" w:space="0" w:color="000000"/>
+              <w:right w:val="none" w:sz="0" w:space="0" w:color="000000"/>
+            </w:tcBorders>
+            <w:shd w:val="clear" w:color="auto" w:fill="FFFFFF"/>
+            <w:tcMar>
+              <w:top w:w="0" w:type="dxa"/>
+              <w:bottom w:w="0" w:type="dxa"/>
+              <w:left w:w="0" w:type="dxa"/>
+              <w:right w:w="0" w:type="dxa"/>
+            </w:tcMar>
+            <w:vAlign w:val="center"/>
+          </w:tcPr>
+          <w:p>
+            <w:pPr>
+              <w:pStyle w:val="Normal"/>
+              <w:jc w:val="left"/>
+              <w:keepNext/>
+              <w:pBdr>
+                <w:bottom w:val="none" w:sz="0" w:space="0" w:color="000000"/>
+                <w:top w:val="none" w:sz="0" w:space="0" w:color="000000"/>
+                <w:left w:val="none" w:sz="0" w:space="0" w:color="000000"/>
+                <w:right w:val="none" w:sz="0" w:space="0" w:color="000000"/>
+              </w:pBdr>
+              <w:spacing w:after="100" w:before="100" w:line="240"/>
+              <w:ind w:firstLine="0" w:left="100" w:right="100"/>
+            </w:pPr>
+            <w:r>
+              <w:rPr>
+                <w:rFonts w:ascii="Arial" w:hAnsi="Arial" w:eastAsia="Arial" w:cs="Arial"/>
+                <w:i w:val="false"/>
+                <w:b w:val="false"/>
+                <w:u w:val="none"/>
+                <w:sz w:val="22"/>
+                <w:szCs w:val="22"/>
+                <w:color w:val="000000"/>
+              </w:rPr>
+              <w:t xml:space="preserve">0.086</w:t>
+            </w:r>
+          </w:p>
+        </w:tc>
+        <w:tc>
+          <w:tcPr>
+            <w:tcBorders>
+              <w:bottom w:val="none" w:sz="0" w:space="0" w:color="000000"/>
+              <w:top w:val="none" w:sz="0" w:space="0" w:color="000000"/>
+              <w:left w:val="none" w:sz="0" w:space="0" w:color="000000"/>
+              <w:right w:val="none" w:sz="0" w:space="0" w:color="000000"/>
+            </w:tcBorders>
+            <w:shd w:val="clear" w:color="auto" w:fill="FFFFFF"/>
+            <w:tcMar>
+              <w:top w:w="0" w:type="dxa"/>
+              <w:bottom w:w="0" w:type="dxa"/>
+              <w:left w:w="0" w:type="dxa"/>
+              <w:right w:w="0" w:type="dxa"/>
+            </w:tcMar>
+            <w:vAlign w:val="center"/>
+          </w:tcPr>
+          <w:p>
+            <w:pPr>
+              <w:pStyle w:val="Normal"/>
+              <w:jc w:val="left"/>
+              <w:keepNext/>
+              <w:pBdr>
+                <w:bottom w:val="none" w:sz="0" w:space="0" w:color="000000"/>
+                <w:top w:val="none" w:sz="0" w:space="0" w:color="000000"/>
+                <w:left w:val="none" w:sz="0" w:space="0" w:color="000000"/>
+                <w:right w:val="none" w:sz="0" w:space="0" w:color="000000"/>
+              </w:pBdr>
+              <w:spacing w:after="100" w:before="100" w:line="240"/>
+              <w:ind w:firstLine="0" w:left="100" w:right="100"/>
+            </w:pPr>
+            <w:r>
+              <w:rPr>
+                <w:rFonts w:ascii="Arial" w:hAnsi="Arial" w:eastAsia="Arial" w:cs="Arial"/>
+                <w:i w:val="false"/>
+                <w:b w:val="false"/>
+                <w:u w:val="none"/>
+                <w:sz w:val="22"/>
+                <w:szCs w:val="22"/>
+                <w:color w:val="000000"/>
+              </w:rPr>
+              <w:t xml:space="preserve">0.172</w:t>
+            </w:r>
+          </w:p>
+        </w:tc>
+        <w:tc>
+          <w:tcPr>
+            <w:tcBorders>
+              <w:bottom w:val="none" w:sz="0" w:space="0" w:color="000000"/>
+              <w:top w:val="none" w:sz="0" w:space="0" w:color="000000"/>
+              <w:left w:val="none" w:sz="0" w:space="0" w:color="000000"/>
+              <w:right w:val="none" w:sz="0" w:space="0" w:color="000000"/>
+            </w:tcBorders>
+            <w:shd w:val="clear" w:color="auto" w:fill="FFFFFF"/>
+            <w:tcMar>
+              <w:top w:w="0" w:type="dxa"/>
+              <w:bottom w:w="0" w:type="dxa"/>
+              <w:left w:w="0" w:type="dxa"/>
+              <w:right w:w="0" w:type="dxa"/>
+            </w:tcMar>
+            <w:vAlign w:val="center"/>
+          </w:tcPr>
+          <w:p>
+            <w:pPr>
+              <w:pStyle w:val="Normal"/>
+              <w:jc w:val="left"/>
+              <w:keepNext/>
+              <w:pBdr>
+                <w:bottom w:val="none" w:sz="0" w:space="0" w:color="000000"/>
+                <w:top w:val="none" w:sz="0" w:space="0" w:color="000000"/>
+                <w:left w:val="none" w:sz="0" w:space="0" w:color="000000"/>
+                <w:right w:val="none" w:sz="0" w:space="0" w:color="000000"/>
+              </w:pBdr>
+              <w:spacing w:after="100" w:before="100" w:line="240"/>
+              <w:ind w:firstLine="0" w:left="100" w:right="100"/>
+            </w:pPr>
+            <w:r>
+              <w:rPr>
+                <w:rFonts w:ascii="Arial" w:hAnsi="Arial" w:eastAsia="Arial" w:cs="Arial"/>
+                <w:i w:val="false"/>
+                <w:b w:val="false"/>
+                <w:u w:val="none"/>
+                <w:sz w:val="22"/>
+                <w:szCs w:val="22"/>
+                <w:color w:val="000000"/>
+              </w:rPr>
+              <w:t xml:space="preserve">0.058</w:t>
             </w:r>
           </w:p>
         </w:tc>
@@ -2004,97 +2004,97 @@
                 <w:szCs w:val="22"/>
                 <w:color w:val="000000"/>
               </w:rPr>
-              <w:t xml:space="preserve">[-0.044, -0.002]</w:t>
-            </w:r>
-          </w:p>
-        </w:tc>
-        <w:tc>
-          <w:tcPr>
-            <w:tcBorders>
-              <w:bottom w:val="none" w:sz="0" w:space="0" w:color="000000"/>
-              <w:top w:val="none" w:sz="0" w:space="0" w:color="000000"/>
-              <w:left w:val="none" w:sz="0" w:space="0" w:color="000000"/>
-              <w:right w:val="none" w:sz="0" w:space="0" w:color="000000"/>
-            </w:tcBorders>
-            <w:shd w:val="clear" w:color="auto" w:fill="FFFFFF"/>
-            <w:tcMar>
-              <w:top w:w="0" w:type="dxa"/>
-              <w:bottom w:w="0" w:type="dxa"/>
-              <w:left w:w="0" w:type="dxa"/>
-              <w:right w:w="0" w:type="dxa"/>
-            </w:tcMar>
-            <w:vAlign w:val="center"/>
-          </w:tcPr>
-          <w:p>
-            <w:pPr>
-              <w:pStyle w:val="Normal"/>
-              <w:jc w:val="left"/>
-              <w:keepNext/>
-              <w:pBdr>
-                <w:bottom w:val="none" w:sz="0" w:space="0" w:color="000000"/>
-                <w:top w:val="none" w:sz="0" w:space="0" w:color="000000"/>
-                <w:left w:val="none" w:sz="0" w:space="0" w:color="000000"/>
-                <w:right w:val="none" w:sz="0" w:space="0" w:color="000000"/>
-              </w:pBdr>
-              <w:spacing w:after="100" w:before="100" w:line="240"/>
-              <w:ind w:firstLine="0" w:left="100" w:right="100"/>
-            </w:pPr>
-            <w:r>
-              <w:rPr>
-                <w:rFonts w:ascii="Arial" w:hAnsi="Arial" w:eastAsia="Arial" w:cs="Arial"/>
-                <w:i w:val="false"/>
-                <w:b w:val="false"/>
-                <w:u w:val="none"/>
-                <w:sz w:val="22"/>
-                <w:szCs w:val="22"/>
-                <w:color w:val="000000"/>
-              </w:rPr>
-              <w:t xml:space="preserve">[-0.036, 0.020]</w:t>
-            </w:r>
-          </w:p>
-        </w:tc>
-        <w:tc>
-          <w:tcPr>
-            <w:tcBorders>
-              <w:bottom w:val="none" w:sz="0" w:space="0" w:color="000000"/>
-              <w:top w:val="none" w:sz="0" w:space="0" w:color="000000"/>
-              <w:left w:val="none" w:sz="0" w:space="0" w:color="000000"/>
-              <w:right w:val="none" w:sz="0" w:space="0" w:color="000000"/>
-            </w:tcBorders>
-            <w:shd w:val="clear" w:color="auto" w:fill="FFFFFF"/>
-            <w:tcMar>
-              <w:top w:w="0" w:type="dxa"/>
-              <w:bottom w:w="0" w:type="dxa"/>
-              <w:left w:w="0" w:type="dxa"/>
-              <w:right w:w="0" w:type="dxa"/>
-            </w:tcMar>
-            <w:vAlign w:val="center"/>
-          </w:tcPr>
-          <w:p>
-            <w:pPr>
-              <w:pStyle w:val="Normal"/>
-              <w:jc w:val="left"/>
-              <w:keepNext/>
-              <w:pBdr>
-                <w:bottom w:val="none" w:sz="0" w:space="0" w:color="000000"/>
-                <w:top w:val="none" w:sz="0" w:space="0" w:color="000000"/>
-                <w:left w:val="none" w:sz="0" w:space="0" w:color="000000"/>
-                <w:right w:val="none" w:sz="0" w:space="0" w:color="000000"/>
-              </w:pBdr>
-              <w:spacing w:after="100" w:before="100" w:line="240"/>
-              <w:ind w:firstLine="0" w:left="100" w:right="100"/>
-            </w:pPr>
-            <w:r>
-              <w:rPr>
-                <w:rFonts w:ascii="Arial" w:hAnsi="Arial" w:eastAsia="Arial" w:cs="Arial"/>
-                <w:i w:val="false"/>
-                <w:b w:val="false"/>
-                <w:u w:val="none"/>
-                <w:sz w:val="22"/>
-                <w:szCs w:val="22"/>
-                <w:color w:val="000000"/>
-              </w:rPr>
-              <w:t xml:space="preserve">[-0.032, 0.010]</w:t>
+              <w:t xml:space="preserve">[-0.007, 0.179]</w:t>
+            </w:r>
+          </w:p>
+        </w:tc>
+        <w:tc>
+          <w:tcPr>
+            <w:tcBorders>
+              <w:bottom w:val="none" w:sz="0" w:space="0" w:color="000000"/>
+              <w:top w:val="none" w:sz="0" w:space="0" w:color="000000"/>
+              <w:left w:val="none" w:sz="0" w:space="0" w:color="000000"/>
+              <w:right w:val="none" w:sz="0" w:space="0" w:color="000000"/>
+            </w:tcBorders>
+            <w:shd w:val="clear" w:color="auto" w:fill="FFFFFF"/>
+            <w:tcMar>
+              <w:top w:w="0" w:type="dxa"/>
+              <w:bottom w:w="0" w:type="dxa"/>
+              <w:left w:w="0" w:type="dxa"/>
+              <w:right w:w="0" w:type="dxa"/>
+            </w:tcMar>
+            <w:vAlign w:val="center"/>
+          </w:tcPr>
+          <w:p>
+            <w:pPr>
+              <w:pStyle w:val="Normal"/>
+              <w:jc w:val="left"/>
+              <w:keepNext/>
+              <w:pBdr>
+                <w:bottom w:val="none" w:sz="0" w:space="0" w:color="000000"/>
+                <w:top w:val="none" w:sz="0" w:space="0" w:color="000000"/>
+                <w:left w:val="none" w:sz="0" w:space="0" w:color="000000"/>
+                <w:right w:val="none" w:sz="0" w:space="0" w:color="000000"/>
+              </w:pBdr>
+              <w:spacing w:after="100" w:before="100" w:line="240"/>
+              <w:ind w:firstLine="0" w:left="100" w:right="100"/>
+            </w:pPr>
+            <w:r>
+              <w:rPr>
+                <w:rFonts w:ascii="Arial" w:hAnsi="Arial" w:eastAsia="Arial" w:cs="Arial"/>
+                <w:i w:val="false"/>
+                <w:b w:val="false"/>
+                <w:u w:val="none"/>
+                <w:sz w:val="22"/>
+                <w:szCs w:val="22"/>
+                <w:color w:val="000000"/>
+              </w:rPr>
+              <w:t xml:space="preserve">[0.044, 0.300]</w:t>
+            </w:r>
+          </w:p>
+        </w:tc>
+        <w:tc>
+          <w:tcPr>
+            <w:tcBorders>
+              <w:bottom w:val="none" w:sz="0" w:space="0" w:color="000000"/>
+              <w:top w:val="none" w:sz="0" w:space="0" w:color="000000"/>
+              <w:left w:val="none" w:sz="0" w:space="0" w:color="000000"/>
+              <w:right w:val="none" w:sz="0" w:space="0" w:color="000000"/>
+            </w:tcBorders>
+            <w:shd w:val="clear" w:color="auto" w:fill="FFFFFF"/>
+            <w:tcMar>
+              <w:top w:w="0" w:type="dxa"/>
+              <w:bottom w:w="0" w:type="dxa"/>
+              <w:left w:w="0" w:type="dxa"/>
+              <w:right w:w="0" w:type="dxa"/>
+            </w:tcMar>
+            <w:vAlign w:val="center"/>
+          </w:tcPr>
+          <w:p>
+            <w:pPr>
+              <w:pStyle w:val="Normal"/>
+              <w:jc w:val="left"/>
+              <w:keepNext/>
+              <w:pBdr>
+                <w:bottom w:val="none" w:sz="0" w:space="0" w:color="000000"/>
+                <w:top w:val="none" w:sz="0" w:space="0" w:color="000000"/>
+                <w:left w:val="none" w:sz="0" w:space="0" w:color="000000"/>
+                <w:right w:val="none" w:sz="0" w:space="0" w:color="000000"/>
+              </w:pBdr>
+              <w:spacing w:after="100" w:before="100" w:line="240"/>
+              <w:ind w:firstLine="0" w:left="100" w:right="100"/>
+            </w:pPr>
+            <w:r>
+              <w:rPr>
+                <w:rFonts w:ascii="Arial" w:hAnsi="Arial" w:eastAsia="Arial" w:cs="Arial"/>
+                <w:i w:val="false"/>
+                <w:b w:val="false"/>
+                <w:u w:val="none"/>
+                <w:sz w:val="22"/>
+                <w:szCs w:val="22"/>
+                <w:color w:val="000000"/>
+              </w:rPr>
+              <w:t xml:space="preserve">[-0.035, 0.151]</w:t>
             </w:r>
           </w:p>
         </w:tc>
@@ -2146,142 +2146,142 @@
                 <w:szCs w:val="22"/>
                 <w:color w:val="000000"/>
               </w:rPr>
-              <w:t xml:space="preserve">Female</w:t>
-            </w:r>
-          </w:p>
-        </w:tc>
-        <w:tc>
-          <w:tcPr>
-            <w:tcBorders>
-              <w:bottom w:val="none" w:sz="0" w:space="0" w:color="000000"/>
-              <w:top w:val="none" w:sz="0" w:space="0" w:color="000000"/>
-              <w:left w:val="none" w:sz="0" w:space="0" w:color="000000"/>
-              <w:right w:val="none" w:sz="0" w:space="0" w:color="000000"/>
-            </w:tcBorders>
-            <w:shd w:val="clear" w:color="auto" w:fill="FFFFFF"/>
-            <w:tcMar>
-              <w:top w:w="0" w:type="dxa"/>
-              <w:bottom w:w="0" w:type="dxa"/>
-              <w:left w:w="0" w:type="dxa"/>
-              <w:right w:w="0" w:type="dxa"/>
-            </w:tcMar>
-            <w:vAlign w:val="center"/>
-          </w:tcPr>
-          <w:p>
-            <w:pPr>
-              <w:pStyle w:val="Normal"/>
-              <w:jc w:val="left"/>
-              <w:keepNext/>
-              <w:pBdr>
-                <w:bottom w:val="none" w:sz="0" w:space="0" w:color="000000"/>
-                <w:top w:val="none" w:sz="0" w:space="0" w:color="000000"/>
-                <w:left w:val="none" w:sz="0" w:space="0" w:color="000000"/>
-                <w:right w:val="none" w:sz="0" w:space="0" w:color="000000"/>
-              </w:pBdr>
-              <w:spacing w:after="100" w:before="100" w:line="240"/>
-              <w:ind w:firstLine="0" w:left="100" w:right="100"/>
-            </w:pPr>
-            <w:r>
-              <w:rPr>
-                <w:rFonts w:ascii="Arial" w:hAnsi="Arial" w:eastAsia="Arial" w:cs="Arial"/>
-                <w:i w:val="false"/>
-                <w:b w:val="false"/>
-                <w:u w:val="none"/>
-                <w:sz w:val="22"/>
-                <w:szCs w:val="22"/>
-                <w:color w:val="000000"/>
-              </w:rPr>
-              <w:t xml:space="preserve">-0.199</w:t>
-            </w:r>
-          </w:p>
-        </w:tc>
-        <w:tc>
-          <w:tcPr>
-            <w:tcBorders>
-              <w:bottom w:val="none" w:sz="0" w:space="0" w:color="000000"/>
-              <w:top w:val="none" w:sz="0" w:space="0" w:color="000000"/>
-              <w:left w:val="none" w:sz="0" w:space="0" w:color="000000"/>
-              <w:right w:val="none" w:sz="0" w:space="0" w:color="000000"/>
-            </w:tcBorders>
-            <w:shd w:val="clear" w:color="auto" w:fill="FFFFFF"/>
-            <w:tcMar>
-              <w:top w:w="0" w:type="dxa"/>
-              <w:bottom w:w="0" w:type="dxa"/>
-              <w:left w:w="0" w:type="dxa"/>
-              <w:right w:w="0" w:type="dxa"/>
-            </w:tcMar>
-            <w:vAlign w:val="center"/>
-          </w:tcPr>
-          <w:p>
-            <w:pPr>
-              <w:pStyle w:val="Normal"/>
-              <w:jc w:val="left"/>
-              <w:keepNext/>
-              <w:pBdr>
-                <w:bottom w:val="none" w:sz="0" w:space="0" w:color="000000"/>
-                <w:top w:val="none" w:sz="0" w:space="0" w:color="000000"/>
-                <w:left w:val="none" w:sz="0" w:space="0" w:color="000000"/>
-                <w:right w:val="none" w:sz="0" w:space="0" w:color="000000"/>
-              </w:pBdr>
-              <w:spacing w:after="100" w:before="100" w:line="240"/>
-              <w:ind w:firstLine="0" w:left="100" w:right="100"/>
-            </w:pPr>
-            <w:r>
-              <w:rPr>
-                <w:rFonts w:ascii="Arial" w:hAnsi="Arial" w:eastAsia="Arial" w:cs="Arial"/>
-                <w:i w:val="false"/>
-                <w:b w:val="false"/>
-                <w:u w:val="none"/>
-                <w:sz w:val="22"/>
-                <w:szCs w:val="22"/>
-                <w:color w:val="000000"/>
-              </w:rPr>
-              <w:t xml:space="preserve">-0.033</w:t>
-            </w:r>
-          </w:p>
-        </w:tc>
-        <w:tc>
-          <w:tcPr>
-            <w:tcBorders>
-              <w:bottom w:val="none" w:sz="0" w:space="0" w:color="000000"/>
-              <w:top w:val="none" w:sz="0" w:space="0" w:color="000000"/>
-              <w:left w:val="none" w:sz="0" w:space="0" w:color="000000"/>
-              <w:right w:val="none" w:sz="0" w:space="0" w:color="000000"/>
-            </w:tcBorders>
-            <w:shd w:val="clear" w:color="auto" w:fill="FFFFFF"/>
-            <w:tcMar>
-              <w:top w:w="0" w:type="dxa"/>
-              <w:bottom w:w="0" w:type="dxa"/>
-              <w:left w:w="0" w:type="dxa"/>
-              <w:right w:w="0" w:type="dxa"/>
-            </w:tcMar>
-            <w:vAlign w:val="center"/>
-          </w:tcPr>
-          <w:p>
-            <w:pPr>
-              <w:pStyle w:val="Normal"/>
-              <w:jc w:val="left"/>
-              <w:keepNext/>
-              <w:pBdr>
-                <w:bottom w:val="none" w:sz="0" w:space="0" w:color="000000"/>
-                <w:top w:val="none" w:sz="0" w:space="0" w:color="000000"/>
-                <w:left w:val="none" w:sz="0" w:space="0" w:color="000000"/>
-                <w:right w:val="none" w:sz="0" w:space="0" w:color="000000"/>
-              </w:pBdr>
-              <w:spacing w:after="100" w:before="100" w:line="240"/>
-              <w:ind w:firstLine="0" w:left="100" w:right="100"/>
-            </w:pPr>
-            <w:r>
-              <w:rPr>
-                <w:rFonts w:ascii="Arial" w:hAnsi="Arial" w:eastAsia="Arial" w:cs="Arial"/>
-                <w:i w:val="false"/>
-                <w:b w:val="false"/>
-                <w:u w:val="none"/>
-                <w:sz w:val="22"/>
-                <w:szCs w:val="22"/>
-                <w:color w:val="000000"/>
-              </w:rPr>
-              <w:t xml:space="preserve">-0.173</w:t>
+              <w:t xml:space="preserve">Income</w:t>
+            </w:r>
+          </w:p>
+        </w:tc>
+        <w:tc>
+          <w:tcPr>
+            <w:tcBorders>
+              <w:bottom w:val="none" w:sz="0" w:space="0" w:color="000000"/>
+              <w:top w:val="none" w:sz="0" w:space="0" w:color="000000"/>
+              <w:left w:val="none" w:sz="0" w:space="0" w:color="000000"/>
+              <w:right w:val="none" w:sz="0" w:space="0" w:color="000000"/>
+            </w:tcBorders>
+            <w:shd w:val="clear" w:color="auto" w:fill="FFFFFF"/>
+            <w:tcMar>
+              <w:top w:w="0" w:type="dxa"/>
+              <w:bottom w:w="0" w:type="dxa"/>
+              <w:left w:w="0" w:type="dxa"/>
+              <w:right w:w="0" w:type="dxa"/>
+            </w:tcMar>
+            <w:vAlign w:val="center"/>
+          </w:tcPr>
+          <w:p>
+            <w:pPr>
+              <w:pStyle w:val="Normal"/>
+              <w:jc w:val="left"/>
+              <w:keepNext/>
+              <w:pBdr>
+                <w:bottom w:val="none" w:sz="0" w:space="0" w:color="000000"/>
+                <w:top w:val="none" w:sz="0" w:space="0" w:color="000000"/>
+                <w:left w:val="none" w:sz="0" w:space="0" w:color="000000"/>
+                <w:right w:val="none" w:sz="0" w:space="0" w:color="000000"/>
+              </w:pBdr>
+              <w:spacing w:after="100" w:before="100" w:line="240"/>
+              <w:ind w:firstLine="0" w:left="100" w:right="100"/>
+            </w:pPr>
+            <w:r>
+              <w:rPr>
+                <w:rFonts w:ascii="Arial" w:hAnsi="Arial" w:eastAsia="Arial" w:cs="Arial"/>
+                <w:i w:val="false"/>
+                <w:b w:val="false"/>
+                <w:u w:val="none"/>
+                <w:sz w:val="22"/>
+                <w:szCs w:val="22"/>
+                <w:color w:val="000000"/>
+              </w:rPr>
+              <w:t xml:space="preserve">-0.023</w:t>
+            </w:r>
+          </w:p>
+        </w:tc>
+        <w:tc>
+          <w:tcPr>
+            <w:tcBorders>
+              <w:bottom w:val="none" w:sz="0" w:space="0" w:color="000000"/>
+              <w:top w:val="none" w:sz="0" w:space="0" w:color="000000"/>
+              <w:left w:val="none" w:sz="0" w:space="0" w:color="000000"/>
+              <w:right w:val="none" w:sz="0" w:space="0" w:color="000000"/>
+            </w:tcBorders>
+            <w:shd w:val="clear" w:color="auto" w:fill="FFFFFF"/>
+            <w:tcMar>
+              <w:top w:w="0" w:type="dxa"/>
+              <w:bottom w:w="0" w:type="dxa"/>
+              <w:left w:w="0" w:type="dxa"/>
+              <w:right w:w="0" w:type="dxa"/>
+            </w:tcMar>
+            <w:vAlign w:val="center"/>
+          </w:tcPr>
+          <w:p>
+            <w:pPr>
+              <w:pStyle w:val="Normal"/>
+              <w:jc w:val="left"/>
+              <w:keepNext/>
+              <w:pBdr>
+                <w:bottom w:val="none" w:sz="0" w:space="0" w:color="000000"/>
+                <w:top w:val="none" w:sz="0" w:space="0" w:color="000000"/>
+                <w:left w:val="none" w:sz="0" w:space="0" w:color="000000"/>
+                <w:right w:val="none" w:sz="0" w:space="0" w:color="000000"/>
+              </w:pBdr>
+              <w:spacing w:after="100" w:before="100" w:line="240"/>
+              <w:ind w:firstLine="0" w:left="100" w:right="100"/>
+            </w:pPr>
+            <w:r>
+              <w:rPr>
+                <w:rFonts w:ascii="Arial" w:hAnsi="Arial" w:eastAsia="Arial" w:cs="Arial"/>
+                <w:i w:val="false"/>
+                <w:b w:val="false"/>
+                <w:u w:val="none"/>
+                <w:sz w:val="22"/>
+                <w:szCs w:val="22"/>
+                <w:color w:val="000000"/>
+              </w:rPr>
+              <w:t xml:space="preserve">-0.008</w:t>
+            </w:r>
+          </w:p>
+        </w:tc>
+        <w:tc>
+          <w:tcPr>
+            <w:tcBorders>
+              <w:bottom w:val="none" w:sz="0" w:space="0" w:color="000000"/>
+              <w:top w:val="none" w:sz="0" w:space="0" w:color="000000"/>
+              <w:left w:val="none" w:sz="0" w:space="0" w:color="000000"/>
+              <w:right w:val="none" w:sz="0" w:space="0" w:color="000000"/>
+            </w:tcBorders>
+            <w:shd w:val="clear" w:color="auto" w:fill="FFFFFF"/>
+            <w:tcMar>
+              <w:top w:w="0" w:type="dxa"/>
+              <w:bottom w:w="0" w:type="dxa"/>
+              <w:left w:w="0" w:type="dxa"/>
+              <w:right w:w="0" w:type="dxa"/>
+            </w:tcMar>
+            <w:vAlign w:val="center"/>
+          </w:tcPr>
+          <w:p>
+            <w:pPr>
+              <w:pStyle w:val="Normal"/>
+              <w:jc w:val="left"/>
+              <w:keepNext/>
+              <w:pBdr>
+                <w:bottom w:val="none" w:sz="0" w:space="0" w:color="000000"/>
+                <w:top w:val="none" w:sz="0" w:space="0" w:color="000000"/>
+                <w:left w:val="none" w:sz="0" w:space="0" w:color="000000"/>
+                <w:right w:val="none" w:sz="0" w:space="0" w:color="000000"/>
+              </w:pBdr>
+              <w:spacing w:after="100" w:before="100" w:line="240"/>
+              <w:ind w:firstLine="0" w:left="100" w:right="100"/>
+            </w:pPr>
+            <w:r>
+              <w:rPr>
+                <w:rFonts w:ascii="Arial" w:hAnsi="Arial" w:eastAsia="Arial" w:cs="Arial"/>
+                <w:i w:val="false"/>
+                <w:b w:val="false"/>
+                <w:u w:val="none"/>
+                <w:sz w:val="22"/>
+                <w:szCs w:val="22"/>
+                <w:color w:val="000000"/>
+              </w:rPr>
+              <w:t xml:space="preserve">-0.011</w:t>
             </w:r>
           </w:p>
         </w:tc>
@@ -2378,97 +2378,97 @@
                 <w:szCs w:val="22"/>
                 <w:color w:val="000000"/>
               </w:rPr>
-              <w:t xml:space="preserve">[-0.481, 0.083]</w:t>
-            </w:r>
-          </w:p>
-        </w:tc>
-        <w:tc>
-          <w:tcPr>
-            <w:tcBorders>
-              <w:bottom w:val="none" w:sz="0" w:space="0" w:color="000000"/>
-              <w:top w:val="none" w:sz="0" w:space="0" w:color="000000"/>
-              <w:left w:val="none" w:sz="0" w:space="0" w:color="000000"/>
-              <w:right w:val="none" w:sz="0" w:space="0" w:color="000000"/>
-            </w:tcBorders>
-            <w:shd w:val="clear" w:color="auto" w:fill="FFFFFF"/>
-            <w:tcMar>
-              <w:top w:w="0" w:type="dxa"/>
-              <w:bottom w:w="0" w:type="dxa"/>
-              <w:left w:w="0" w:type="dxa"/>
-              <w:right w:w="0" w:type="dxa"/>
-            </w:tcMar>
-            <w:vAlign w:val="center"/>
-          </w:tcPr>
-          <w:p>
-            <w:pPr>
-              <w:pStyle w:val="Normal"/>
-              <w:jc w:val="left"/>
-              <w:keepNext/>
-              <w:pBdr>
-                <w:bottom w:val="none" w:sz="0" w:space="0" w:color="000000"/>
-                <w:top w:val="none" w:sz="0" w:space="0" w:color="000000"/>
-                <w:left w:val="none" w:sz="0" w:space="0" w:color="000000"/>
-                <w:right w:val="none" w:sz="0" w:space="0" w:color="000000"/>
-              </w:pBdr>
-              <w:spacing w:after="100" w:before="100" w:line="240"/>
-              <w:ind w:firstLine="0" w:left="100" w:right="100"/>
-            </w:pPr>
-            <w:r>
-              <w:rPr>
-                <w:rFonts w:ascii="Arial" w:hAnsi="Arial" w:eastAsia="Arial" w:cs="Arial"/>
-                <w:i w:val="false"/>
-                <w:b w:val="false"/>
-                <w:u w:val="none"/>
-                <w:sz w:val="22"/>
-                <w:szCs w:val="22"/>
-                <w:color w:val="000000"/>
-              </w:rPr>
-              <w:t xml:space="preserve">[-0.420, 0.354]</w:t>
-            </w:r>
-          </w:p>
-        </w:tc>
-        <w:tc>
-          <w:tcPr>
-            <w:tcBorders>
-              <w:bottom w:val="none" w:sz="0" w:space="0" w:color="000000"/>
-              <w:top w:val="none" w:sz="0" w:space="0" w:color="000000"/>
-              <w:left w:val="none" w:sz="0" w:space="0" w:color="000000"/>
-              <w:right w:val="none" w:sz="0" w:space="0" w:color="000000"/>
-            </w:tcBorders>
-            <w:shd w:val="clear" w:color="auto" w:fill="FFFFFF"/>
-            <w:tcMar>
-              <w:top w:w="0" w:type="dxa"/>
-              <w:bottom w:w="0" w:type="dxa"/>
-              <w:left w:w="0" w:type="dxa"/>
-              <w:right w:w="0" w:type="dxa"/>
-            </w:tcMar>
-            <w:vAlign w:val="center"/>
-          </w:tcPr>
-          <w:p>
-            <w:pPr>
-              <w:pStyle w:val="Normal"/>
-              <w:jc w:val="left"/>
-              <w:keepNext/>
-              <w:pBdr>
-                <w:bottom w:val="none" w:sz="0" w:space="0" w:color="000000"/>
-                <w:top w:val="none" w:sz="0" w:space="0" w:color="000000"/>
-                <w:left w:val="none" w:sz="0" w:space="0" w:color="000000"/>
-                <w:right w:val="none" w:sz="0" w:space="0" w:color="000000"/>
-              </w:pBdr>
-              <w:spacing w:after="100" w:before="100" w:line="240"/>
-              <w:ind w:firstLine="0" w:left="100" w:right="100"/>
-            </w:pPr>
-            <w:r>
-              <w:rPr>
-                <w:rFonts w:ascii="Arial" w:hAnsi="Arial" w:eastAsia="Arial" w:cs="Arial"/>
-                <w:i w:val="false"/>
-                <w:b w:val="false"/>
-                <w:u w:val="none"/>
-                <w:sz w:val="22"/>
-                <w:szCs w:val="22"/>
-                <w:color w:val="000000"/>
-              </w:rPr>
-              <w:t xml:space="preserve">[-0.454, 0.109]</w:t>
+              <w:t xml:space="preserve">[-0.044, -0.002]</w:t>
+            </w:r>
+          </w:p>
+        </w:tc>
+        <w:tc>
+          <w:tcPr>
+            <w:tcBorders>
+              <w:bottom w:val="none" w:sz="0" w:space="0" w:color="000000"/>
+              <w:top w:val="none" w:sz="0" w:space="0" w:color="000000"/>
+              <w:left w:val="none" w:sz="0" w:space="0" w:color="000000"/>
+              <w:right w:val="none" w:sz="0" w:space="0" w:color="000000"/>
+            </w:tcBorders>
+            <w:shd w:val="clear" w:color="auto" w:fill="FFFFFF"/>
+            <w:tcMar>
+              <w:top w:w="0" w:type="dxa"/>
+              <w:bottom w:w="0" w:type="dxa"/>
+              <w:left w:w="0" w:type="dxa"/>
+              <w:right w:w="0" w:type="dxa"/>
+            </w:tcMar>
+            <w:vAlign w:val="center"/>
+          </w:tcPr>
+          <w:p>
+            <w:pPr>
+              <w:pStyle w:val="Normal"/>
+              <w:jc w:val="left"/>
+              <w:keepNext/>
+              <w:pBdr>
+                <w:bottom w:val="none" w:sz="0" w:space="0" w:color="000000"/>
+                <w:top w:val="none" w:sz="0" w:space="0" w:color="000000"/>
+                <w:left w:val="none" w:sz="0" w:space="0" w:color="000000"/>
+                <w:right w:val="none" w:sz="0" w:space="0" w:color="000000"/>
+              </w:pBdr>
+              <w:spacing w:after="100" w:before="100" w:line="240"/>
+              <w:ind w:firstLine="0" w:left="100" w:right="100"/>
+            </w:pPr>
+            <w:r>
+              <w:rPr>
+                <w:rFonts w:ascii="Arial" w:hAnsi="Arial" w:eastAsia="Arial" w:cs="Arial"/>
+                <w:i w:val="false"/>
+                <w:b w:val="false"/>
+                <w:u w:val="none"/>
+                <w:sz w:val="22"/>
+                <w:szCs w:val="22"/>
+                <w:color w:val="000000"/>
+              </w:rPr>
+              <w:t xml:space="preserve">[-0.036, 0.020]</w:t>
+            </w:r>
+          </w:p>
+        </w:tc>
+        <w:tc>
+          <w:tcPr>
+            <w:tcBorders>
+              <w:bottom w:val="none" w:sz="0" w:space="0" w:color="000000"/>
+              <w:top w:val="none" w:sz="0" w:space="0" w:color="000000"/>
+              <w:left w:val="none" w:sz="0" w:space="0" w:color="000000"/>
+              <w:right w:val="none" w:sz="0" w:space="0" w:color="000000"/>
+            </w:tcBorders>
+            <w:shd w:val="clear" w:color="auto" w:fill="FFFFFF"/>
+            <w:tcMar>
+              <w:top w:w="0" w:type="dxa"/>
+              <w:bottom w:w="0" w:type="dxa"/>
+              <w:left w:w="0" w:type="dxa"/>
+              <w:right w:w="0" w:type="dxa"/>
+            </w:tcMar>
+            <w:vAlign w:val="center"/>
+          </w:tcPr>
+          <w:p>
+            <w:pPr>
+              <w:pStyle w:val="Normal"/>
+              <w:jc w:val="left"/>
+              <w:keepNext/>
+              <w:pBdr>
+                <w:bottom w:val="none" w:sz="0" w:space="0" w:color="000000"/>
+                <w:top w:val="none" w:sz="0" w:space="0" w:color="000000"/>
+                <w:left w:val="none" w:sz="0" w:space="0" w:color="000000"/>
+                <w:right w:val="none" w:sz="0" w:space="0" w:color="000000"/>
+              </w:pBdr>
+              <w:spacing w:after="100" w:before="100" w:line="240"/>
+              <w:ind w:firstLine="0" w:left="100" w:right="100"/>
+            </w:pPr>
+            <w:r>
+              <w:rPr>
+                <w:rFonts w:ascii="Arial" w:hAnsi="Arial" w:eastAsia="Arial" w:cs="Arial"/>
+                <w:i w:val="false"/>
+                <w:b w:val="false"/>
+                <w:u w:val="none"/>
+                <w:sz w:val="22"/>
+                <w:szCs w:val="22"/>
+                <w:color w:val="000000"/>
+              </w:rPr>
+              <w:t xml:space="preserve">[-0.032, 0.010]</w:t>
             </w:r>
           </w:p>
         </w:tc>
@@ -2520,142 +2520,142 @@
                 <w:szCs w:val="22"/>
                 <w:color w:val="000000"/>
               </w:rPr>
-              <w:t xml:space="preserve">Racial resentment</w:t>
-            </w:r>
-          </w:p>
-        </w:tc>
-        <w:tc>
-          <w:tcPr>
-            <w:tcBorders>
-              <w:bottom w:val="none" w:sz="0" w:space="0" w:color="000000"/>
-              <w:top w:val="none" w:sz="0" w:space="0" w:color="000000"/>
-              <w:left w:val="none" w:sz="0" w:space="0" w:color="000000"/>
-              <w:right w:val="none" w:sz="0" w:space="0" w:color="000000"/>
-            </w:tcBorders>
-            <w:shd w:val="clear" w:color="auto" w:fill="FFFFFF"/>
-            <w:tcMar>
-              <w:top w:w="0" w:type="dxa"/>
-              <w:bottom w:w="0" w:type="dxa"/>
-              <w:left w:w="0" w:type="dxa"/>
-              <w:right w:w="0" w:type="dxa"/>
-            </w:tcMar>
-            <w:vAlign w:val="center"/>
-          </w:tcPr>
-          <w:p>
-            <w:pPr>
-              <w:pStyle w:val="Normal"/>
-              <w:jc w:val="left"/>
-              <w:keepNext/>
-              <w:pBdr>
-                <w:bottom w:val="none" w:sz="0" w:space="0" w:color="000000"/>
-                <w:top w:val="none" w:sz="0" w:space="0" w:color="000000"/>
-                <w:left w:val="none" w:sz="0" w:space="0" w:color="000000"/>
-                <w:right w:val="none" w:sz="0" w:space="0" w:color="000000"/>
-              </w:pBdr>
-              <w:spacing w:after="100" w:before="100" w:line="240"/>
-              <w:ind w:firstLine="0" w:left="100" w:right="100"/>
-            </w:pPr>
-            <w:r>
-              <w:rPr>
-                <w:rFonts w:ascii="Arial" w:hAnsi="Arial" w:eastAsia="Arial" w:cs="Arial"/>
-                <w:i w:val="false"/>
-                <w:b w:val="false"/>
-                <w:u w:val="none"/>
-                <w:sz w:val="22"/>
-                <w:szCs w:val="22"/>
-                <w:color w:val="000000"/>
-              </w:rPr>
-              <w:t xml:space="preserve">-0.631</w:t>
-            </w:r>
-          </w:p>
-        </w:tc>
-        <w:tc>
-          <w:tcPr>
-            <w:tcBorders>
-              <w:bottom w:val="none" w:sz="0" w:space="0" w:color="000000"/>
-              <w:top w:val="none" w:sz="0" w:space="0" w:color="000000"/>
-              <w:left w:val="none" w:sz="0" w:space="0" w:color="000000"/>
-              <w:right w:val="none" w:sz="0" w:space="0" w:color="000000"/>
-            </w:tcBorders>
-            <w:shd w:val="clear" w:color="auto" w:fill="FFFFFF"/>
-            <w:tcMar>
-              <w:top w:w="0" w:type="dxa"/>
-              <w:bottom w:w="0" w:type="dxa"/>
-              <w:left w:w="0" w:type="dxa"/>
-              <w:right w:w="0" w:type="dxa"/>
-            </w:tcMar>
-            <w:vAlign w:val="center"/>
-          </w:tcPr>
-          <w:p>
-            <w:pPr>
-              <w:pStyle w:val="Normal"/>
-              <w:jc w:val="left"/>
-              <w:keepNext/>
-              <w:pBdr>
-                <w:bottom w:val="none" w:sz="0" w:space="0" w:color="000000"/>
-                <w:top w:val="none" w:sz="0" w:space="0" w:color="000000"/>
-                <w:left w:val="none" w:sz="0" w:space="0" w:color="000000"/>
-                <w:right w:val="none" w:sz="0" w:space="0" w:color="000000"/>
-              </w:pBdr>
-              <w:spacing w:after="100" w:before="100" w:line="240"/>
-              <w:ind w:firstLine="0" w:left="100" w:right="100"/>
-            </w:pPr>
-            <w:r>
-              <w:rPr>
-                <w:rFonts w:ascii="Arial" w:hAnsi="Arial" w:eastAsia="Arial" w:cs="Arial"/>
-                <w:i w:val="false"/>
-                <w:b w:val="false"/>
-                <w:u w:val="none"/>
-                <w:sz w:val="22"/>
-                <w:szCs w:val="22"/>
-                <w:color w:val="000000"/>
-              </w:rPr>
-              <w:t xml:space="preserve">-0.723</w:t>
-            </w:r>
-          </w:p>
-        </w:tc>
-        <w:tc>
-          <w:tcPr>
-            <w:tcBorders>
-              <w:bottom w:val="none" w:sz="0" w:space="0" w:color="000000"/>
-              <w:top w:val="none" w:sz="0" w:space="0" w:color="000000"/>
-              <w:left w:val="none" w:sz="0" w:space="0" w:color="000000"/>
-              <w:right w:val="none" w:sz="0" w:space="0" w:color="000000"/>
-            </w:tcBorders>
-            <w:shd w:val="clear" w:color="auto" w:fill="FFFFFF"/>
-            <w:tcMar>
-              <w:top w:w="0" w:type="dxa"/>
-              <w:bottom w:w="0" w:type="dxa"/>
-              <w:left w:w="0" w:type="dxa"/>
-              <w:right w:w="0" w:type="dxa"/>
-            </w:tcMar>
-            <w:vAlign w:val="center"/>
-          </w:tcPr>
-          <w:p>
-            <w:pPr>
-              <w:pStyle w:val="Normal"/>
-              <w:jc w:val="left"/>
-              <w:keepNext/>
-              <w:pBdr>
-                <w:bottom w:val="none" w:sz="0" w:space="0" w:color="000000"/>
-                <w:top w:val="none" w:sz="0" w:space="0" w:color="000000"/>
-                <w:left w:val="none" w:sz="0" w:space="0" w:color="000000"/>
-                <w:right w:val="none" w:sz="0" w:space="0" w:color="000000"/>
-              </w:pBdr>
-              <w:spacing w:after="100" w:before="100" w:line="240"/>
-              <w:ind w:firstLine="0" w:left="100" w:right="100"/>
-            </w:pPr>
-            <w:r>
-              <w:rPr>
-                <w:rFonts w:ascii="Arial" w:hAnsi="Arial" w:eastAsia="Arial" w:cs="Arial"/>
-                <w:i w:val="false"/>
-                <w:b w:val="false"/>
-                <w:u w:val="none"/>
-                <w:sz w:val="22"/>
-                <w:szCs w:val="22"/>
-                <w:color w:val="000000"/>
-              </w:rPr>
-              <w:t xml:space="preserve">-0.709</w:t>
+              <w:t xml:space="preserve">Female</w:t>
+            </w:r>
+          </w:p>
+        </w:tc>
+        <w:tc>
+          <w:tcPr>
+            <w:tcBorders>
+              <w:bottom w:val="none" w:sz="0" w:space="0" w:color="000000"/>
+              <w:top w:val="none" w:sz="0" w:space="0" w:color="000000"/>
+              <w:left w:val="none" w:sz="0" w:space="0" w:color="000000"/>
+              <w:right w:val="none" w:sz="0" w:space="0" w:color="000000"/>
+            </w:tcBorders>
+            <w:shd w:val="clear" w:color="auto" w:fill="FFFFFF"/>
+            <w:tcMar>
+              <w:top w:w="0" w:type="dxa"/>
+              <w:bottom w:w="0" w:type="dxa"/>
+              <w:left w:w="0" w:type="dxa"/>
+              <w:right w:w="0" w:type="dxa"/>
+            </w:tcMar>
+            <w:vAlign w:val="center"/>
+          </w:tcPr>
+          <w:p>
+            <w:pPr>
+              <w:pStyle w:val="Normal"/>
+              <w:jc w:val="left"/>
+              <w:keepNext/>
+              <w:pBdr>
+                <w:bottom w:val="none" w:sz="0" w:space="0" w:color="000000"/>
+                <w:top w:val="none" w:sz="0" w:space="0" w:color="000000"/>
+                <w:left w:val="none" w:sz="0" w:space="0" w:color="000000"/>
+                <w:right w:val="none" w:sz="0" w:space="0" w:color="000000"/>
+              </w:pBdr>
+              <w:spacing w:after="100" w:before="100" w:line="240"/>
+              <w:ind w:firstLine="0" w:left="100" w:right="100"/>
+            </w:pPr>
+            <w:r>
+              <w:rPr>
+                <w:rFonts w:ascii="Arial" w:hAnsi="Arial" w:eastAsia="Arial" w:cs="Arial"/>
+                <w:i w:val="false"/>
+                <w:b w:val="false"/>
+                <w:u w:val="none"/>
+                <w:sz w:val="22"/>
+                <w:szCs w:val="22"/>
+                <w:color w:val="000000"/>
+              </w:rPr>
+              <w:t xml:space="preserve">-0.199</w:t>
+            </w:r>
+          </w:p>
+        </w:tc>
+        <w:tc>
+          <w:tcPr>
+            <w:tcBorders>
+              <w:bottom w:val="none" w:sz="0" w:space="0" w:color="000000"/>
+              <w:top w:val="none" w:sz="0" w:space="0" w:color="000000"/>
+              <w:left w:val="none" w:sz="0" w:space="0" w:color="000000"/>
+              <w:right w:val="none" w:sz="0" w:space="0" w:color="000000"/>
+            </w:tcBorders>
+            <w:shd w:val="clear" w:color="auto" w:fill="FFFFFF"/>
+            <w:tcMar>
+              <w:top w:w="0" w:type="dxa"/>
+              <w:bottom w:w="0" w:type="dxa"/>
+              <w:left w:w="0" w:type="dxa"/>
+              <w:right w:w="0" w:type="dxa"/>
+            </w:tcMar>
+            <w:vAlign w:val="center"/>
+          </w:tcPr>
+          <w:p>
+            <w:pPr>
+              <w:pStyle w:val="Normal"/>
+              <w:jc w:val="left"/>
+              <w:keepNext/>
+              <w:pBdr>
+                <w:bottom w:val="none" w:sz="0" w:space="0" w:color="000000"/>
+                <w:top w:val="none" w:sz="0" w:space="0" w:color="000000"/>
+                <w:left w:val="none" w:sz="0" w:space="0" w:color="000000"/>
+                <w:right w:val="none" w:sz="0" w:space="0" w:color="000000"/>
+              </w:pBdr>
+              <w:spacing w:after="100" w:before="100" w:line="240"/>
+              <w:ind w:firstLine="0" w:left="100" w:right="100"/>
+            </w:pPr>
+            <w:r>
+              <w:rPr>
+                <w:rFonts w:ascii="Arial" w:hAnsi="Arial" w:eastAsia="Arial" w:cs="Arial"/>
+                <w:i w:val="false"/>
+                <w:b w:val="false"/>
+                <w:u w:val="none"/>
+                <w:sz w:val="22"/>
+                <w:szCs w:val="22"/>
+                <w:color w:val="000000"/>
+              </w:rPr>
+              <w:t xml:space="preserve">-0.033</w:t>
+            </w:r>
+          </w:p>
+        </w:tc>
+        <w:tc>
+          <w:tcPr>
+            <w:tcBorders>
+              <w:bottom w:val="none" w:sz="0" w:space="0" w:color="000000"/>
+              <w:top w:val="none" w:sz="0" w:space="0" w:color="000000"/>
+              <w:left w:val="none" w:sz="0" w:space="0" w:color="000000"/>
+              <w:right w:val="none" w:sz="0" w:space="0" w:color="000000"/>
+            </w:tcBorders>
+            <w:shd w:val="clear" w:color="auto" w:fill="FFFFFF"/>
+            <w:tcMar>
+              <w:top w:w="0" w:type="dxa"/>
+              <w:bottom w:w="0" w:type="dxa"/>
+              <w:left w:w="0" w:type="dxa"/>
+              <w:right w:w="0" w:type="dxa"/>
+            </w:tcMar>
+            <w:vAlign w:val="center"/>
+          </w:tcPr>
+          <w:p>
+            <w:pPr>
+              <w:pStyle w:val="Normal"/>
+              <w:jc w:val="left"/>
+              <w:keepNext/>
+              <w:pBdr>
+                <w:bottom w:val="none" w:sz="0" w:space="0" w:color="000000"/>
+                <w:top w:val="none" w:sz="0" w:space="0" w:color="000000"/>
+                <w:left w:val="none" w:sz="0" w:space="0" w:color="000000"/>
+                <w:right w:val="none" w:sz="0" w:space="0" w:color="000000"/>
+              </w:pBdr>
+              <w:spacing w:after="100" w:before="100" w:line="240"/>
+              <w:ind w:firstLine="0" w:left="100" w:right="100"/>
+            </w:pPr>
+            <w:r>
+              <w:rPr>
+                <w:rFonts w:ascii="Arial" w:hAnsi="Arial" w:eastAsia="Arial" w:cs="Arial"/>
+                <w:i w:val="false"/>
+                <w:b w:val="false"/>
+                <w:u w:val="none"/>
+                <w:sz w:val="22"/>
+                <w:szCs w:val="22"/>
+                <w:color w:val="000000"/>
+              </w:rPr>
+              <w:t xml:space="preserve">-0.173</w:t>
             </w:r>
           </w:p>
         </w:tc>
@@ -2752,97 +2752,97 @@
                 <w:szCs w:val="22"/>
                 <w:color w:val="000000"/>
               </w:rPr>
-              <w:t xml:space="preserve">[-0.781, -0.481]</w:t>
-            </w:r>
-          </w:p>
-        </w:tc>
-        <w:tc>
-          <w:tcPr>
-            <w:tcBorders>
-              <w:bottom w:val="none" w:sz="0" w:space="0" w:color="000000"/>
-              <w:top w:val="none" w:sz="0" w:space="0" w:color="000000"/>
-              <w:left w:val="none" w:sz="0" w:space="0" w:color="000000"/>
-              <w:right w:val="none" w:sz="0" w:space="0" w:color="000000"/>
-            </w:tcBorders>
-            <w:shd w:val="clear" w:color="auto" w:fill="FFFFFF"/>
-            <w:tcMar>
-              <w:top w:w="0" w:type="dxa"/>
-              <w:bottom w:w="0" w:type="dxa"/>
-              <w:left w:w="0" w:type="dxa"/>
-              <w:right w:w="0" w:type="dxa"/>
-            </w:tcMar>
-            <w:vAlign w:val="center"/>
-          </w:tcPr>
-          <w:p>
-            <w:pPr>
-              <w:pStyle w:val="Normal"/>
-              <w:jc w:val="left"/>
-              <w:keepNext/>
-              <w:pBdr>
-                <w:bottom w:val="none" w:sz="0" w:space="0" w:color="000000"/>
-                <w:top w:val="none" w:sz="0" w:space="0" w:color="000000"/>
-                <w:left w:val="none" w:sz="0" w:space="0" w:color="000000"/>
-                <w:right w:val="none" w:sz="0" w:space="0" w:color="000000"/>
-              </w:pBdr>
-              <w:spacing w:after="100" w:before="100" w:line="240"/>
-              <w:ind w:firstLine="0" w:left="100" w:right="100"/>
-            </w:pPr>
-            <w:r>
-              <w:rPr>
-                <w:rFonts w:ascii="Arial" w:hAnsi="Arial" w:eastAsia="Arial" w:cs="Arial"/>
-                <w:i w:val="false"/>
-                <w:b w:val="false"/>
-                <w:u w:val="none"/>
-                <w:sz w:val="22"/>
-                <w:szCs w:val="22"/>
-                <w:color w:val="000000"/>
-              </w:rPr>
-              <w:t xml:space="preserve">[-0.945, -0.502]</w:t>
-            </w:r>
-          </w:p>
-        </w:tc>
-        <w:tc>
-          <w:tcPr>
-            <w:tcBorders>
-              <w:bottom w:val="none" w:sz="0" w:space="0" w:color="000000"/>
-              <w:top w:val="none" w:sz="0" w:space="0" w:color="000000"/>
-              <w:left w:val="none" w:sz="0" w:space="0" w:color="000000"/>
-              <w:right w:val="none" w:sz="0" w:space="0" w:color="000000"/>
-            </w:tcBorders>
-            <w:shd w:val="clear" w:color="auto" w:fill="FFFFFF"/>
-            <w:tcMar>
-              <w:top w:w="0" w:type="dxa"/>
-              <w:bottom w:w="0" w:type="dxa"/>
-              <w:left w:w="0" w:type="dxa"/>
-              <w:right w:w="0" w:type="dxa"/>
-            </w:tcMar>
-            <w:vAlign w:val="center"/>
-          </w:tcPr>
-          <w:p>
-            <w:pPr>
-              <w:pStyle w:val="Normal"/>
-              <w:jc w:val="left"/>
-              <w:keepNext/>
-              <w:pBdr>
-                <w:bottom w:val="none" w:sz="0" w:space="0" w:color="000000"/>
-                <w:top w:val="none" w:sz="0" w:space="0" w:color="000000"/>
-                <w:left w:val="none" w:sz="0" w:space="0" w:color="000000"/>
-                <w:right w:val="none" w:sz="0" w:space="0" w:color="000000"/>
-              </w:pBdr>
-              <w:spacing w:after="100" w:before="100" w:line="240"/>
-              <w:ind w:firstLine="0" w:left="100" w:right="100"/>
-            </w:pPr>
-            <w:r>
-              <w:rPr>
-                <w:rFonts w:ascii="Arial" w:hAnsi="Arial" w:eastAsia="Arial" w:cs="Arial"/>
-                <w:i w:val="false"/>
-                <w:b w:val="false"/>
-                <w:u w:val="none"/>
-                <w:sz w:val="22"/>
-                <w:szCs w:val="22"/>
-                <w:color w:val="000000"/>
-              </w:rPr>
-              <w:t xml:space="preserve">[-0.859, -0.560]</w:t>
+              <w:t xml:space="preserve">[-0.481, 0.083]</w:t>
+            </w:r>
+          </w:p>
+        </w:tc>
+        <w:tc>
+          <w:tcPr>
+            <w:tcBorders>
+              <w:bottom w:val="none" w:sz="0" w:space="0" w:color="000000"/>
+              <w:top w:val="none" w:sz="0" w:space="0" w:color="000000"/>
+              <w:left w:val="none" w:sz="0" w:space="0" w:color="000000"/>
+              <w:right w:val="none" w:sz="0" w:space="0" w:color="000000"/>
+            </w:tcBorders>
+            <w:shd w:val="clear" w:color="auto" w:fill="FFFFFF"/>
+            <w:tcMar>
+              <w:top w:w="0" w:type="dxa"/>
+              <w:bottom w:w="0" w:type="dxa"/>
+              <w:left w:w="0" w:type="dxa"/>
+              <w:right w:w="0" w:type="dxa"/>
+            </w:tcMar>
+            <w:vAlign w:val="center"/>
+          </w:tcPr>
+          <w:p>
+            <w:pPr>
+              <w:pStyle w:val="Normal"/>
+              <w:jc w:val="left"/>
+              <w:keepNext/>
+              <w:pBdr>
+                <w:bottom w:val="none" w:sz="0" w:space="0" w:color="000000"/>
+                <w:top w:val="none" w:sz="0" w:space="0" w:color="000000"/>
+                <w:left w:val="none" w:sz="0" w:space="0" w:color="000000"/>
+                <w:right w:val="none" w:sz="0" w:space="0" w:color="000000"/>
+              </w:pBdr>
+              <w:spacing w:after="100" w:before="100" w:line="240"/>
+              <w:ind w:firstLine="0" w:left="100" w:right="100"/>
+            </w:pPr>
+            <w:r>
+              <w:rPr>
+                <w:rFonts w:ascii="Arial" w:hAnsi="Arial" w:eastAsia="Arial" w:cs="Arial"/>
+                <w:i w:val="false"/>
+                <w:b w:val="false"/>
+                <w:u w:val="none"/>
+                <w:sz w:val="22"/>
+                <w:szCs w:val="22"/>
+                <w:color w:val="000000"/>
+              </w:rPr>
+              <w:t xml:space="preserve">[-0.420, 0.354]</w:t>
+            </w:r>
+          </w:p>
+        </w:tc>
+        <w:tc>
+          <w:tcPr>
+            <w:tcBorders>
+              <w:bottom w:val="none" w:sz="0" w:space="0" w:color="000000"/>
+              <w:top w:val="none" w:sz="0" w:space="0" w:color="000000"/>
+              <w:left w:val="none" w:sz="0" w:space="0" w:color="000000"/>
+              <w:right w:val="none" w:sz="0" w:space="0" w:color="000000"/>
+            </w:tcBorders>
+            <w:shd w:val="clear" w:color="auto" w:fill="FFFFFF"/>
+            <w:tcMar>
+              <w:top w:w="0" w:type="dxa"/>
+              <w:bottom w:w="0" w:type="dxa"/>
+              <w:left w:w="0" w:type="dxa"/>
+              <w:right w:w="0" w:type="dxa"/>
+            </w:tcMar>
+            <w:vAlign w:val="center"/>
+          </w:tcPr>
+          <w:p>
+            <w:pPr>
+              <w:pStyle w:val="Normal"/>
+              <w:jc w:val="left"/>
+              <w:keepNext/>
+              <w:pBdr>
+                <w:bottom w:val="none" w:sz="0" w:space="0" w:color="000000"/>
+                <w:top w:val="none" w:sz="0" w:space="0" w:color="000000"/>
+                <w:left w:val="none" w:sz="0" w:space="0" w:color="000000"/>
+                <w:right w:val="none" w:sz="0" w:space="0" w:color="000000"/>
+              </w:pBdr>
+              <w:spacing w:after="100" w:before="100" w:line="240"/>
+              <w:ind w:firstLine="0" w:left="100" w:right="100"/>
+            </w:pPr>
+            <w:r>
+              <w:rPr>
+                <w:rFonts w:ascii="Arial" w:hAnsi="Arial" w:eastAsia="Arial" w:cs="Arial"/>
+                <w:i w:val="false"/>
+                <w:b w:val="false"/>
+                <w:u w:val="none"/>
+                <w:sz w:val="22"/>
+                <w:szCs w:val="22"/>
+                <w:color w:val="000000"/>
+              </w:rPr>
+              <w:t xml:space="preserve">[-0.454, 0.109]</w:t>
             </w:r>
           </w:p>
         </w:tc>
@@ -2894,142 +2894,142 @@
                 <w:szCs w:val="22"/>
                 <w:color w:val="000000"/>
               </w:rPr>
-              <w:t xml:space="preserve">Constant</w:t>
-            </w:r>
-          </w:p>
-        </w:tc>
-        <w:tc>
-          <w:tcPr>
-            <w:tcBorders>
-              <w:bottom w:val="none" w:sz="0" w:space="0" w:color="000000"/>
-              <w:top w:val="none" w:sz="0" w:space="0" w:color="000000"/>
-              <w:left w:val="none" w:sz="0" w:space="0" w:color="000000"/>
-              <w:right w:val="none" w:sz="0" w:space="0" w:color="000000"/>
-            </w:tcBorders>
-            <w:shd w:val="clear" w:color="auto" w:fill="FFFFFF"/>
-            <w:tcMar>
-              <w:top w:w="0" w:type="dxa"/>
-              <w:bottom w:w="0" w:type="dxa"/>
-              <w:left w:w="0" w:type="dxa"/>
-              <w:right w:w="0" w:type="dxa"/>
-            </w:tcMar>
-            <w:vAlign w:val="center"/>
-          </w:tcPr>
-          <w:p>
-            <w:pPr>
-              <w:pStyle w:val="Normal"/>
-              <w:jc w:val="left"/>
-              <w:keepNext/>
-              <w:pBdr>
-                <w:bottom w:val="none" w:sz="0" w:space="0" w:color="000000"/>
-                <w:top w:val="none" w:sz="0" w:space="0" w:color="000000"/>
-                <w:left w:val="none" w:sz="0" w:space="0" w:color="000000"/>
-                <w:right w:val="none" w:sz="0" w:space="0" w:color="000000"/>
-              </w:pBdr>
-              <w:spacing w:after="100" w:before="100" w:line="240"/>
-              <w:ind w:firstLine="0" w:left="100" w:right="100"/>
-            </w:pPr>
-            <w:r>
-              <w:rPr>
-                <w:rFonts w:ascii="Arial" w:hAnsi="Arial" w:eastAsia="Arial" w:cs="Arial"/>
-                <w:i w:val="false"/>
-                <w:b w:val="false"/>
-                <w:u w:val="none"/>
-                <w:sz w:val="22"/>
-                <w:szCs w:val="22"/>
-                <w:color w:val="000000"/>
-              </w:rPr>
-              <w:t xml:space="preserve">8.003</w:t>
-            </w:r>
-          </w:p>
-        </w:tc>
-        <w:tc>
-          <w:tcPr>
-            <w:tcBorders>
-              <w:bottom w:val="none" w:sz="0" w:space="0" w:color="000000"/>
-              <w:top w:val="none" w:sz="0" w:space="0" w:color="000000"/>
-              <w:left w:val="none" w:sz="0" w:space="0" w:color="000000"/>
-              <w:right w:val="none" w:sz="0" w:space="0" w:color="000000"/>
-            </w:tcBorders>
-            <w:shd w:val="clear" w:color="auto" w:fill="FFFFFF"/>
-            <w:tcMar>
-              <w:top w:w="0" w:type="dxa"/>
-              <w:bottom w:w="0" w:type="dxa"/>
-              <w:left w:w="0" w:type="dxa"/>
-              <w:right w:w="0" w:type="dxa"/>
-            </w:tcMar>
-            <w:vAlign w:val="center"/>
-          </w:tcPr>
-          <w:p>
-            <w:pPr>
-              <w:pStyle w:val="Normal"/>
-              <w:jc w:val="left"/>
-              <w:keepNext/>
-              <w:pBdr>
-                <w:bottom w:val="none" w:sz="0" w:space="0" w:color="000000"/>
-                <w:top w:val="none" w:sz="0" w:space="0" w:color="000000"/>
-                <w:left w:val="none" w:sz="0" w:space="0" w:color="000000"/>
-                <w:right w:val="none" w:sz="0" w:space="0" w:color="000000"/>
-              </w:pBdr>
-              <w:spacing w:after="100" w:before="100" w:line="240"/>
-              <w:ind w:firstLine="0" w:left="100" w:right="100"/>
-            </w:pPr>
-            <w:r>
-              <w:rPr>
-                <w:rFonts w:ascii="Arial" w:hAnsi="Arial" w:eastAsia="Arial" w:cs="Arial"/>
-                <w:i w:val="false"/>
-                <w:b w:val="false"/>
-                <w:u w:val="none"/>
-                <w:sz w:val="22"/>
-                <w:szCs w:val="22"/>
-                <w:color w:val="000000"/>
-              </w:rPr>
-              <w:t xml:space="preserve">7.527</w:t>
-            </w:r>
-          </w:p>
-        </w:tc>
-        <w:tc>
-          <w:tcPr>
-            <w:tcBorders>
-              <w:bottom w:val="none" w:sz="0" w:space="0" w:color="000000"/>
-              <w:top w:val="none" w:sz="0" w:space="0" w:color="000000"/>
-              <w:left w:val="none" w:sz="0" w:space="0" w:color="000000"/>
-              <w:right w:val="none" w:sz="0" w:space="0" w:color="000000"/>
-            </w:tcBorders>
-            <w:shd w:val="clear" w:color="auto" w:fill="FFFFFF"/>
-            <w:tcMar>
-              <w:top w:w="0" w:type="dxa"/>
-              <w:bottom w:w="0" w:type="dxa"/>
-              <w:left w:w="0" w:type="dxa"/>
-              <w:right w:w="0" w:type="dxa"/>
-            </w:tcMar>
-            <w:vAlign w:val="center"/>
-          </w:tcPr>
-          <w:p>
-            <w:pPr>
-              <w:pStyle w:val="Normal"/>
-              <w:jc w:val="left"/>
-              <w:keepNext/>
-              <w:pBdr>
-                <w:bottom w:val="none" w:sz="0" w:space="0" w:color="000000"/>
-                <w:top w:val="none" w:sz="0" w:space="0" w:color="000000"/>
-                <w:left w:val="none" w:sz="0" w:space="0" w:color="000000"/>
-                <w:right w:val="none" w:sz="0" w:space="0" w:color="000000"/>
-              </w:pBdr>
-              <w:spacing w:after="100" w:before="100" w:line="240"/>
-              <w:ind w:firstLine="0" w:left="100" w:right="100"/>
-            </w:pPr>
-            <w:r>
-              <w:rPr>
-                <w:rFonts w:ascii="Arial" w:hAnsi="Arial" w:eastAsia="Arial" w:cs="Arial"/>
-                <w:i w:val="false"/>
-                <w:b w:val="false"/>
-                <w:u w:val="none"/>
-                <w:sz w:val="22"/>
-                <w:szCs w:val="22"/>
-                <w:color w:val="000000"/>
-              </w:rPr>
-              <w:t xml:space="preserve">7.382</w:t>
+              <w:t xml:space="preserve">Racial resentment</w:t>
+            </w:r>
+          </w:p>
+        </w:tc>
+        <w:tc>
+          <w:tcPr>
+            <w:tcBorders>
+              <w:bottom w:val="none" w:sz="0" w:space="0" w:color="000000"/>
+              <w:top w:val="none" w:sz="0" w:space="0" w:color="000000"/>
+              <w:left w:val="none" w:sz="0" w:space="0" w:color="000000"/>
+              <w:right w:val="none" w:sz="0" w:space="0" w:color="000000"/>
+            </w:tcBorders>
+            <w:shd w:val="clear" w:color="auto" w:fill="FFFFFF"/>
+            <w:tcMar>
+              <w:top w:w="0" w:type="dxa"/>
+              <w:bottom w:w="0" w:type="dxa"/>
+              <w:left w:w="0" w:type="dxa"/>
+              <w:right w:w="0" w:type="dxa"/>
+            </w:tcMar>
+            <w:vAlign w:val="center"/>
+          </w:tcPr>
+          <w:p>
+            <w:pPr>
+              <w:pStyle w:val="Normal"/>
+              <w:jc w:val="left"/>
+              <w:keepNext/>
+              <w:pBdr>
+                <w:bottom w:val="none" w:sz="0" w:space="0" w:color="000000"/>
+                <w:top w:val="none" w:sz="0" w:space="0" w:color="000000"/>
+                <w:left w:val="none" w:sz="0" w:space="0" w:color="000000"/>
+                <w:right w:val="none" w:sz="0" w:space="0" w:color="000000"/>
+              </w:pBdr>
+              <w:spacing w:after="100" w:before="100" w:line="240"/>
+              <w:ind w:firstLine="0" w:left="100" w:right="100"/>
+            </w:pPr>
+            <w:r>
+              <w:rPr>
+                <w:rFonts w:ascii="Arial" w:hAnsi="Arial" w:eastAsia="Arial" w:cs="Arial"/>
+                <w:i w:val="false"/>
+                <w:b w:val="false"/>
+                <w:u w:val="none"/>
+                <w:sz w:val="22"/>
+                <w:szCs w:val="22"/>
+                <w:color w:val="000000"/>
+              </w:rPr>
+              <w:t xml:space="preserve">-0.631</w:t>
+            </w:r>
+          </w:p>
+        </w:tc>
+        <w:tc>
+          <w:tcPr>
+            <w:tcBorders>
+              <w:bottom w:val="none" w:sz="0" w:space="0" w:color="000000"/>
+              <w:top w:val="none" w:sz="0" w:space="0" w:color="000000"/>
+              <w:left w:val="none" w:sz="0" w:space="0" w:color="000000"/>
+              <w:right w:val="none" w:sz="0" w:space="0" w:color="000000"/>
+            </w:tcBorders>
+            <w:shd w:val="clear" w:color="auto" w:fill="FFFFFF"/>
+            <w:tcMar>
+              <w:top w:w="0" w:type="dxa"/>
+              <w:bottom w:w="0" w:type="dxa"/>
+              <w:left w:w="0" w:type="dxa"/>
+              <w:right w:w="0" w:type="dxa"/>
+            </w:tcMar>
+            <w:vAlign w:val="center"/>
+          </w:tcPr>
+          <w:p>
+            <w:pPr>
+              <w:pStyle w:val="Normal"/>
+              <w:jc w:val="left"/>
+              <w:keepNext/>
+              <w:pBdr>
+                <w:bottom w:val="none" w:sz="0" w:space="0" w:color="000000"/>
+                <w:top w:val="none" w:sz="0" w:space="0" w:color="000000"/>
+                <w:left w:val="none" w:sz="0" w:space="0" w:color="000000"/>
+                <w:right w:val="none" w:sz="0" w:space="0" w:color="000000"/>
+              </w:pBdr>
+              <w:spacing w:after="100" w:before="100" w:line="240"/>
+              <w:ind w:firstLine="0" w:left="100" w:right="100"/>
+            </w:pPr>
+            <w:r>
+              <w:rPr>
+                <w:rFonts w:ascii="Arial" w:hAnsi="Arial" w:eastAsia="Arial" w:cs="Arial"/>
+                <w:i w:val="false"/>
+                <w:b w:val="false"/>
+                <w:u w:val="none"/>
+                <w:sz w:val="22"/>
+                <w:szCs w:val="22"/>
+                <w:color w:val="000000"/>
+              </w:rPr>
+              <w:t xml:space="preserve">-0.723</w:t>
+            </w:r>
+          </w:p>
+        </w:tc>
+        <w:tc>
+          <w:tcPr>
+            <w:tcBorders>
+              <w:bottom w:val="none" w:sz="0" w:space="0" w:color="000000"/>
+              <w:top w:val="none" w:sz="0" w:space="0" w:color="000000"/>
+              <w:left w:val="none" w:sz="0" w:space="0" w:color="000000"/>
+              <w:right w:val="none" w:sz="0" w:space="0" w:color="000000"/>
+            </w:tcBorders>
+            <w:shd w:val="clear" w:color="auto" w:fill="FFFFFF"/>
+            <w:tcMar>
+              <w:top w:w="0" w:type="dxa"/>
+              <w:bottom w:w="0" w:type="dxa"/>
+              <w:left w:w="0" w:type="dxa"/>
+              <w:right w:w="0" w:type="dxa"/>
+            </w:tcMar>
+            <w:vAlign w:val="center"/>
+          </w:tcPr>
+          <w:p>
+            <w:pPr>
+              <w:pStyle w:val="Normal"/>
+              <w:jc w:val="left"/>
+              <w:keepNext/>
+              <w:pBdr>
+                <w:bottom w:val="none" w:sz="0" w:space="0" w:color="000000"/>
+                <w:top w:val="none" w:sz="0" w:space="0" w:color="000000"/>
+                <w:left w:val="none" w:sz="0" w:space="0" w:color="000000"/>
+                <w:right w:val="none" w:sz="0" w:space="0" w:color="000000"/>
+              </w:pBdr>
+              <w:spacing w:after="100" w:before="100" w:line="240"/>
+              <w:ind w:firstLine="0" w:left="100" w:right="100"/>
+            </w:pPr>
+            <w:r>
+              <w:rPr>
+                <w:rFonts w:ascii="Arial" w:hAnsi="Arial" w:eastAsia="Arial" w:cs="Arial"/>
+                <w:i w:val="false"/>
+                <w:b w:val="false"/>
+                <w:u w:val="none"/>
+                <w:sz w:val="22"/>
+                <w:szCs w:val="22"/>
+                <w:color w:val="000000"/>
+              </w:rPr>
+              <w:t xml:space="preserve">-0.709</w:t>
             </w:r>
           </w:p>
         </w:tc>
@@ -3126,97 +3126,97 @@
                 <w:szCs w:val="22"/>
                 <w:color w:val="000000"/>
               </w:rPr>
-              <w:t xml:space="preserve">[7.207, 8.800]</w:t>
-            </w:r>
-          </w:p>
-        </w:tc>
-        <w:tc>
-          <w:tcPr>
-            <w:tcBorders>
-              <w:bottom w:val="none" w:sz="0" w:space="0" w:color="000000"/>
-              <w:top w:val="none" w:sz="0" w:space="0" w:color="000000"/>
-              <w:left w:val="none" w:sz="0" w:space="0" w:color="000000"/>
-              <w:right w:val="none" w:sz="0" w:space="0" w:color="000000"/>
-            </w:tcBorders>
-            <w:shd w:val="clear" w:color="auto" w:fill="FFFFFF"/>
-            <w:tcMar>
-              <w:top w:w="0" w:type="dxa"/>
-              <w:bottom w:w="0" w:type="dxa"/>
-              <w:left w:w="0" w:type="dxa"/>
-              <w:right w:w="0" w:type="dxa"/>
-            </w:tcMar>
-            <w:vAlign w:val="center"/>
-          </w:tcPr>
-          <w:p>
-            <w:pPr>
-              <w:pStyle w:val="Normal"/>
-              <w:jc w:val="left"/>
-              <w:keepNext/>
-              <w:pBdr>
-                <w:bottom w:val="none" w:sz="0" w:space="0" w:color="000000"/>
-                <w:top w:val="none" w:sz="0" w:space="0" w:color="000000"/>
-                <w:left w:val="none" w:sz="0" w:space="0" w:color="000000"/>
-                <w:right w:val="none" w:sz="0" w:space="0" w:color="000000"/>
-              </w:pBdr>
-              <w:spacing w:after="100" w:before="100" w:line="240"/>
-              <w:ind w:firstLine="0" w:left="100" w:right="100"/>
-            </w:pPr>
-            <w:r>
-              <w:rPr>
-                <w:rFonts w:ascii="Arial" w:hAnsi="Arial" w:eastAsia="Arial" w:cs="Arial"/>
-                <w:i w:val="false"/>
-                <w:b w:val="false"/>
-                <w:u w:val="none"/>
-                <w:sz w:val="22"/>
-                <w:szCs w:val="22"/>
-                <w:color w:val="000000"/>
-              </w:rPr>
-              <w:t xml:space="preserve">[6.318, 8.736]</w:t>
-            </w:r>
-          </w:p>
-        </w:tc>
-        <w:tc>
-          <w:tcPr>
-            <w:tcBorders>
-              <w:bottom w:val="none" w:sz="0" w:space="0" w:color="000000"/>
-              <w:top w:val="none" w:sz="0" w:space="0" w:color="000000"/>
-              <w:left w:val="none" w:sz="0" w:space="0" w:color="000000"/>
-              <w:right w:val="none" w:sz="0" w:space="0" w:color="000000"/>
-            </w:tcBorders>
-            <w:shd w:val="clear" w:color="auto" w:fill="FFFFFF"/>
-            <w:tcMar>
-              <w:top w:w="0" w:type="dxa"/>
-              <w:bottom w:w="0" w:type="dxa"/>
-              <w:left w:w="0" w:type="dxa"/>
-              <w:right w:w="0" w:type="dxa"/>
-            </w:tcMar>
-            <w:vAlign w:val="center"/>
-          </w:tcPr>
-          <w:p>
-            <w:pPr>
-              <w:pStyle w:val="Normal"/>
-              <w:jc w:val="left"/>
-              <w:keepNext/>
-              <w:pBdr>
-                <w:bottom w:val="none" w:sz="0" w:space="0" w:color="000000"/>
-                <w:top w:val="none" w:sz="0" w:space="0" w:color="000000"/>
-                <w:left w:val="none" w:sz="0" w:space="0" w:color="000000"/>
-                <w:right w:val="none" w:sz="0" w:space="0" w:color="000000"/>
-              </w:pBdr>
-              <w:spacing w:after="100" w:before="100" w:line="240"/>
-              <w:ind w:firstLine="0" w:left="100" w:right="100"/>
-            </w:pPr>
-            <w:r>
-              <w:rPr>
-                <w:rFonts w:ascii="Arial" w:hAnsi="Arial" w:eastAsia="Arial" w:cs="Arial"/>
-                <w:i w:val="false"/>
-                <w:b w:val="false"/>
-                <w:u w:val="none"/>
-                <w:sz w:val="22"/>
-                <w:szCs w:val="22"/>
-                <w:color w:val="000000"/>
-              </w:rPr>
-              <w:t xml:space="preserve">[6.587, 8.178]</w:t>
+              <w:t xml:space="preserve">[-0.781, -0.481]</w:t>
+            </w:r>
+          </w:p>
+        </w:tc>
+        <w:tc>
+          <w:tcPr>
+            <w:tcBorders>
+              <w:bottom w:val="none" w:sz="0" w:space="0" w:color="000000"/>
+              <w:top w:val="none" w:sz="0" w:space="0" w:color="000000"/>
+              <w:left w:val="none" w:sz="0" w:space="0" w:color="000000"/>
+              <w:right w:val="none" w:sz="0" w:space="0" w:color="000000"/>
+            </w:tcBorders>
+            <w:shd w:val="clear" w:color="auto" w:fill="FFFFFF"/>
+            <w:tcMar>
+              <w:top w:w="0" w:type="dxa"/>
+              <w:bottom w:w="0" w:type="dxa"/>
+              <w:left w:w="0" w:type="dxa"/>
+              <w:right w:w="0" w:type="dxa"/>
+            </w:tcMar>
+            <w:vAlign w:val="center"/>
+          </w:tcPr>
+          <w:p>
+            <w:pPr>
+              <w:pStyle w:val="Normal"/>
+              <w:jc w:val="left"/>
+              <w:keepNext/>
+              <w:pBdr>
+                <w:bottom w:val="none" w:sz="0" w:space="0" w:color="000000"/>
+                <w:top w:val="none" w:sz="0" w:space="0" w:color="000000"/>
+                <w:left w:val="none" w:sz="0" w:space="0" w:color="000000"/>
+                <w:right w:val="none" w:sz="0" w:space="0" w:color="000000"/>
+              </w:pBdr>
+              <w:spacing w:after="100" w:before="100" w:line="240"/>
+              <w:ind w:firstLine="0" w:left="100" w:right="100"/>
+            </w:pPr>
+            <w:r>
+              <w:rPr>
+                <w:rFonts w:ascii="Arial" w:hAnsi="Arial" w:eastAsia="Arial" w:cs="Arial"/>
+                <w:i w:val="false"/>
+                <w:b w:val="false"/>
+                <w:u w:val="none"/>
+                <w:sz w:val="22"/>
+                <w:szCs w:val="22"/>
+                <w:color w:val="000000"/>
+              </w:rPr>
+              <w:t xml:space="preserve">[-0.945, -0.502]</w:t>
+            </w:r>
+          </w:p>
+        </w:tc>
+        <w:tc>
+          <w:tcPr>
+            <w:tcBorders>
+              <w:bottom w:val="none" w:sz="0" w:space="0" w:color="000000"/>
+              <w:top w:val="none" w:sz="0" w:space="0" w:color="000000"/>
+              <w:left w:val="none" w:sz="0" w:space="0" w:color="000000"/>
+              <w:right w:val="none" w:sz="0" w:space="0" w:color="000000"/>
+            </w:tcBorders>
+            <w:shd w:val="clear" w:color="auto" w:fill="FFFFFF"/>
+            <w:tcMar>
+              <w:top w:w="0" w:type="dxa"/>
+              <w:bottom w:w="0" w:type="dxa"/>
+              <w:left w:w="0" w:type="dxa"/>
+              <w:right w:w="0" w:type="dxa"/>
+            </w:tcMar>
+            <w:vAlign w:val="center"/>
+          </w:tcPr>
+          <w:p>
+            <w:pPr>
+              <w:pStyle w:val="Normal"/>
+              <w:jc w:val="left"/>
+              <w:keepNext/>
+              <w:pBdr>
+                <w:bottom w:val="none" w:sz="0" w:space="0" w:color="000000"/>
+                <w:top w:val="none" w:sz="0" w:space="0" w:color="000000"/>
+                <w:left w:val="none" w:sz="0" w:space="0" w:color="000000"/>
+                <w:right w:val="none" w:sz="0" w:space="0" w:color="000000"/>
+              </w:pBdr>
+              <w:spacing w:after="100" w:before="100" w:line="240"/>
+              <w:ind w:firstLine="0" w:left="100" w:right="100"/>
+            </w:pPr>
+            <w:r>
+              <w:rPr>
+                <w:rFonts w:ascii="Arial" w:hAnsi="Arial" w:eastAsia="Arial" w:cs="Arial"/>
+                <w:i w:val="false"/>
+                <w:b w:val="false"/>
+                <w:u w:val="none"/>
+                <w:sz w:val="22"/>
+                <w:szCs w:val="22"/>
+                <w:color w:val="000000"/>
+              </w:rPr>
+              <w:t xml:space="preserve">[-0.859, -0.560]</w:t>
             </w:r>
           </w:p>
         </w:tc>
@@ -3268,142 +3268,142 @@
                 <w:szCs w:val="22"/>
                 <w:color w:val="000000"/>
               </w:rPr>
-              <w:t xml:space="preserve">N</w:t>
-            </w:r>
-          </w:p>
-        </w:tc>
-        <w:tc>
-          <w:tcPr>
-            <w:tcBorders>
-              <w:bottom w:val="none" w:sz="0" w:space="0" w:color="000000"/>
-              <w:top w:val="none" w:sz="0" w:space="0" w:color="000000"/>
-              <w:left w:val="none" w:sz="0" w:space="0" w:color="000000"/>
-              <w:right w:val="none" w:sz="0" w:space="0" w:color="000000"/>
-            </w:tcBorders>
-            <w:shd w:val="clear" w:color="auto" w:fill="FFFFFF"/>
-            <w:tcMar>
-              <w:top w:w="0" w:type="dxa"/>
-              <w:bottom w:w="0" w:type="dxa"/>
-              <w:left w:w="0" w:type="dxa"/>
-              <w:right w:w="0" w:type="dxa"/>
-            </w:tcMar>
-            <w:vAlign w:val="center"/>
-          </w:tcPr>
-          <w:p>
-            <w:pPr>
-              <w:pStyle w:val="Normal"/>
-              <w:jc w:val="left"/>
-              <w:keepNext/>
-              <w:pBdr>
-                <w:bottom w:val="none" w:sz="0" w:space="0" w:color="000000"/>
-                <w:top w:val="none" w:sz="0" w:space="0" w:color="000000"/>
-                <w:left w:val="none" w:sz="0" w:space="0" w:color="000000"/>
-                <w:right w:val="none" w:sz="0" w:space="0" w:color="000000"/>
-              </w:pBdr>
-              <w:spacing w:after="100" w:before="100" w:line="240"/>
-              <w:ind w:firstLine="0" w:left="100" w:right="100"/>
-            </w:pPr>
-            <w:r>
-              <w:rPr>
-                <w:rFonts w:ascii="Arial" w:hAnsi="Arial" w:eastAsia="Arial" w:cs="Arial"/>
-                <w:i w:val="false"/>
-                <w:b w:val="false"/>
-                <w:u w:val="none"/>
-                <w:sz w:val="22"/>
-                <w:szCs w:val="22"/>
-                <w:color w:val="000000"/>
-              </w:rPr>
-              <w:t xml:space="preserve">746</w:t>
-            </w:r>
-          </w:p>
-        </w:tc>
-        <w:tc>
-          <w:tcPr>
-            <w:tcBorders>
-              <w:bottom w:val="none" w:sz="0" w:space="0" w:color="000000"/>
-              <w:top w:val="none" w:sz="0" w:space="0" w:color="000000"/>
-              <w:left w:val="none" w:sz="0" w:space="0" w:color="000000"/>
-              <w:right w:val="none" w:sz="0" w:space="0" w:color="000000"/>
-            </w:tcBorders>
-            <w:shd w:val="clear" w:color="auto" w:fill="FFFFFF"/>
-            <w:tcMar>
-              <w:top w:w="0" w:type="dxa"/>
-              <w:bottom w:w="0" w:type="dxa"/>
-              <w:left w:w="0" w:type="dxa"/>
-              <w:right w:w="0" w:type="dxa"/>
-            </w:tcMar>
-            <w:vAlign w:val="center"/>
-          </w:tcPr>
-          <w:p>
-            <w:pPr>
-              <w:pStyle w:val="Normal"/>
-              <w:jc w:val="left"/>
-              <w:keepNext/>
-              <w:pBdr>
-                <w:bottom w:val="none" w:sz="0" w:space="0" w:color="000000"/>
-                <w:top w:val="none" w:sz="0" w:space="0" w:color="000000"/>
-                <w:left w:val="none" w:sz="0" w:space="0" w:color="000000"/>
-                <w:right w:val="none" w:sz="0" w:space="0" w:color="000000"/>
-              </w:pBdr>
-              <w:spacing w:after="100" w:before="100" w:line="240"/>
-              <w:ind w:firstLine="0" w:left="100" w:right="100"/>
-            </w:pPr>
-            <w:r>
-              <w:rPr>
-                <w:rFonts w:ascii="Arial" w:hAnsi="Arial" w:eastAsia="Arial" w:cs="Arial"/>
-                <w:i w:val="false"/>
-                <w:b w:val="false"/>
-                <w:u w:val="none"/>
-                <w:sz w:val="22"/>
-                <w:szCs w:val="22"/>
-                <w:color w:val="000000"/>
-              </w:rPr>
-              <w:t xml:space="preserve">387</w:t>
-            </w:r>
-          </w:p>
-        </w:tc>
-        <w:tc>
-          <w:tcPr>
-            <w:tcBorders>
-              <w:bottom w:val="none" w:sz="0" w:space="0" w:color="000000"/>
-              <w:top w:val="none" w:sz="0" w:space="0" w:color="000000"/>
-              <w:left w:val="none" w:sz="0" w:space="0" w:color="000000"/>
-              <w:right w:val="none" w:sz="0" w:space="0" w:color="000000"/>
-            </w:tcBorders>
-            <w:shd w:val="clear" w:color="auto" w:fill="FFFFFF"/>
-            <w:tcMar>
-              <w:top w:w="0" w:type="dxa"/>
-              <w:bottom w:w="0" w:type="dxa"/>
-              <w:left w:w="0" w:type="dxa"/>
-              <w:right w:w="0" w:type="dxa"/>
-            </w:tcMar>
-            <w:vAlign w:val="center"/>
-          </w:tcPr>
-          <w:p>
-            <w:pPr>
-              <w:pStyle w:val="Normal"/>
-              <w:jc w:val="left"/>
-              <w:keepNext/>
-              <w:pBdr>
-                <w:bottom w:val="none" w:sz="0" w:space="0" w:color="000000"/>
-                <w:top w:val="none" w:sz="0" w:space="0" w:color="000000"/>
-                <w:left w:val="none" w:sz="0" w:space="0" w:color="000000"/>
-                <w:right w:val="none" w:sz="0" w:space="0" w:color="000000"/>
-              </w:pBdr>
-              <w:spacing w:after="100" w:before="100" w:line="240"/>
-              <w:ind w:firstLine="0" w:left="100" w:right="100"/>
-            </w:pPr>
-            <w:r>
-              <w:rPr>
-                <w:rFonts w:ascii="Arial" w:hAnsi="Arial" w:eastAsia="Arial" w:cs="Arial"/>
-                <w:i w:val="false"/>
-                <w:b w:val="false"/>
-                <w:u w:val="none"/>
-                <w:sz w:val="22"/>
-                <w:szCs w:val="22"/>
-                <w:color w:val="000000"/>
-              </w:rPr>
-              <w:t xml:space="preserve">746</w:t>
+              <w:t xml:space="preserve">Constant</w:t>
+            </w:r>
+          </w:p>
+        </w:tc>
+        <w:tc>
+          <w:tcPr>
+            <w:tcBorders>
+              <w:bottom w:val="none" w:sz="0" w:space="0" w:color="000000"/>
+              <w:top w:val="none" w:sz="0" w:space="0" w:color="000000"/>
+              <w:left w:val="none" w:sz="0" w:space="0" w:color="000000"/>
+              <w:right w:val="none" w:sz="0" w:space="0" w:color="000000"/>
+            </w:tcBorders>
+            <w:shd w:val="clear" w:color="auto" w:fill="FFFFFF"/>
+            <w:tcMar>
+              <w:top w:w="0" w:type="dxa"/>
+              <w:bottom w:w="0" w:type="dxa"/>
+              <w:left w:w="0" w:type="dxa"/>
+              <w:right w:w="0" w:type="dxa"/>
+            </w:tcMar>
+            <w:vAlign w:val="center"/>
+          </w:tcPr>
+          <w:p>
+            <w:pPr>
+              <w:pStyle w:val="Normal"/>
+              <w:jc w:val="left"/>
+              <w:keepNext/>
+              <w:pBdr>
+                <w:bottom w:val="none" w:sz="0" w:space="0" w:color="000000"/>
+                <w:top w:val="none" w:sz="0" w:space="0" w:color="000000"/>
+                <w:left w:val="none" w:sz="0" w:space="0" w:color="000000"/>
+                <w:right w:val="none" w:sz="0" w:space="0" w:color="000000"/>
+              </w:pBdr>
+              <w:spacing w:after="100" w:before="100" w:line="240"/>
+              <w:ind w:firstLine="0" w:left="100" w:right="100"/>
+            </w:pPr>
+            <w:r>
+              <w:rPr>
+                <w:rFonts w:ascii="Arial" w:hAnsi="Arial" w:eastAsia="Arial" w:cs="Arial"/>
+                <w:i w:val="false"/>
+                <w:b w:val="false"/>
+                <w:u w:val="none"/>
+                <w:sz w:val="22"/>
+                <w:szCs w:val="22"/>
+                <w:color w:val="000000"/>
+              </w:rPr>
+              <w:t xml:space="preserve">8.003</w:t>
+            </w:r>
+          </w:p>
+        </w:tc>
+        <w:tc>
+          <w:tcPr>
+            <w:tcBorders>
+              <w:bottom w:val="none" w:sz="0" w:space="0" w:color="000000"/>
+              <w:top w:val="none" w:sz="0" w:space="0" w:color="000000"/>
+              <w:left w:val="none" w:sz="0" w:space="0" w:color="000000"/>
+              <w:right w:val="none" w:sz="0" w:space="0" w:color="000000"/>
+            </w:tcBorders>
+            <w:shd w:val="clear" w:color="auto" w:fill="FFFFFF"/>
+            <w:tcMar>
+              <w:top w:w="0" w:type="dxa"/>
+              <w:bottom w:w="0" w:type="dxa"/>
+              <w:left w:w="0" w:type="dxa"/>
+              <w:right w:w="0" w:type="dxa"/>
+            </w:tcMar>
+            <w:vAlign w:val="center"/>
+          </w:tcPr>
+          <w:p>
+            <w:pPr>
+              <w:pStyle w:val="Normal"/>
+              <w:jc w:val="left"/>
+              <w:keepNext/>
+              <w:pBdr>
+                <w:bottom w:val="none" w:sz="0" w:space="0" w:color="000000"/>
+                <w:top w:val="none" w:sz="0" w:space="0" w:color="000000"/>
+                <w:left w:val="none" w:sz="0" w:space="0" w:color="000000"/>
+                <w:right w:val="none" w:sz="0" w:space="0" w:color="000000"/>
+              </w:pBdr>
+              <w:spacing w:after="100" w:before="100" w:line="240"/>
+              <w:ind w:firstLine="0" w:left="100" w:right="100"/>
+            </w:pPr>
+            <w:r>
+              <w:rPr>
+                <w:rFonts w:ascii="Arial" w:hAnsi="Arial" w:eastAsia="Arial" w:cs="Arial"/>
+                <w:i w:val="false"/>
+                <w:b w:val="false"/>
+                <w:u w:val="none"/>
+                <w:sz w:val="22"/>
+                <w:szCs w:val="22"/>
+                <w:color w:val="000000"/>
+              </w:rPr>
+              <w:t xml:space="preserve">7.527</w:t>
+            </w:r>
+          </w:p>
+        </w:tc>
+        <w:tc>
+          <w:tcPr>
+            <w:tcBorders>
+              <w:bottom w:val="none" w:sz="0" w:space="0" w:color="000000"/>
+              <w:top w:val="none" w:sz="0" w:space="0" w:color="000000"/>
+              <w:left w:val="none" w:sz="0" w:space="0" w:color="000000"/>
+              <w:right w:val="none" w:sz="0" w:space="0" w:color="000000"/>
+            </w:tcBorders>
+            <w:shd w:val="clear" w:color="auto" w:fill="FFFFFF"/>
+            <w:tcMar>
+              <w:top w:w="0" w:type="dxa"/>
+              <w:bottom w:w="0" w:type="dxa"/>
+              <w:left w:w="0" w:type="dxa"/>
+              <w:right w:w="0" w:type="dxa"/>
+            </w:tcMar>
+            <w:vAlign w:val="center"/>
+          </w:tcPr>
+          <w:p>
+            <w:pPr>
+              <w:pStyle w:val="Normal"/>
+              <w:jc w:val="left"/>
+              <w:keepNext/>
+              <w:pBdr>
+                <w:bottom w:val="none" w:sz="0" w:space="0" w:color="000000"/>
+                <w:top w:val="none" w:sz="0" w:space="0" w:color="000000"/>
+                <w:left w:val="none" w:sz="0" w:space="0" w:color="000000"/>
+                <w:right w:val="none" w:sz="0" w:space="0" w:color="000000"/>
+              </w:pBdr>
+              <w:spacing w:after="100" w:before="100" w:line="240"/>
+              <w:ind w:firstLine="0" w:left="100" w:right="100"/>
+            </w:pPr>
+            <w:r>
+              <w:rPr>
+                <w:rFonts w:ascii="Arial" w:hAnsi="Arial" w:eastAsia="Arial" w:cs="Arial"/>
+                <w:i w:val="false"/>
+                <w:b w:val="false"/>
+                <w:u w:val="none"/>
+                <w:sz w:val="22"/>
+                <w:szCs w:val="22"/>
+                <w:color w:val="000000"/>
+              </w:rPr>
+              <w:t xml:space="preserve">7.382</w:t>
             </w:r>
           </w:p>
         </w:tc>
@@ -3455,142 +3455,142 @@
                 <w:szCs w:val="22"/>
                 <w:color w:val="000000"/>
               </w:rPr>
-              <w:t xml:space="preserve">Adj. R&lt;sup&gt;2&lt;/sup&gt;</w:t>
-            </w:r>
-          </w:p>
-        </w:tc>
-        <w:tc>
-          <w:tcPr>
-            <w:tcBorders>
-              <w:bottom w:val="none" w:sz="0" w:space="0" w:color="000000"/>
-              <w:top w:val="none" w:sz="0" w:space="0" w:color="000000"/>
-              <w:left w:val="none" w:sz="0" w:space="0" w:color="000000"/>
-              <w:right w:val="none" w:sz="0" w:space="0" w:color="000000"/>
-            </w:tcBorders>
-            <w:shd w:val="clear" w:color="auto" w:fill="FFFFFF"/>
-            <w:tcMar>
-              <w:top w:w="0" w:type="dxa"/>
-              <w:bottom w:w="0" w:type="dxa"/>
-              <w:left w:w="0" w:type="dxa"/>
-              <w:right w:w="0" w:type="dxa"/>
-            </w:tcMar>
-            <w:vAlign w:val="center"/>
-          </w:tcPr>
-          <w:p>
-            <w:pPr>
-              <w:pStyle w:val="Normal"/>
-              <w:jc w:val="left"/>
-              <w:keepNext/>
-              <w:pBdr>
-                <w:bottom w:val="none" w:sz="0" w:space="0" w:color="000000"/>
-                <w:top w:val="none" w:sz="0" w:space="0" w:color="000000"/>
-                <w:left w:val="none" w:sz="0" w:space="0" w:color="000000"/>
-                <w:right w:val="none" w:sz="0" w:space="0" w:color="000000"/>
-              </w:pBdr>
-              <w:spacing w:after="100" w:before="100" w:line="240"/>
-              <w:ind w:firstLine="0" w:left="100" w:right="100"/>
-            </w:pPr>
-            <w:r>
-              <w:rPr>
-                <w:rFonts w:ascii="Arial" w:hAnsi="Arial" w:eastAsia="Arial" w:cs="Arial"/>
-                <w:i w:val="false"/>
-                <w:b w:val="false"/>
-                <w:u w:val="none"/>
-                <w:sz w:val="22"/>
-                <w:szCs w:val="22"/>
-                <w:color w:val="000000"/>
-              </w:rPr>
-              <w:t xml:space="preserve">0.32</w:t>
-            </w:r>
-          </w:p>
-        </w:tc>
-        <w:tc>
-          <w:tcPr>
-            <w:tcBorders>
-              <w:bottom w:val="none" w:sz="0" w:space="0" w:color="000000"/>
-              <w:top w:val="none" w:sz="0" w:space="0" w:color="000000"/>
-              <w:left w:val="none" w:sz="0" w:space="0" w:color="000000"/>
-              <w:right w:val="none" w:sz="0" w:space="0" w:color="000000"/>
-            </w:tcBorders>
-            <w:shd w:val="clear" w:color="auto" w:fill="FFFFFF"/>
-            <w:tcMar>
-              <w:top w:w="0" w:type="dxa"/>
-              <w:bottom w:w="0" w:type="dxa"/>
-              <w:left w:w="0" w:type="dxa"/>
-              <w:right w:w="0" w:type="dxa"/>
-            </w:tcMar>
-            <w:vAlign w:val="center"/>
-          </w:tcPr>
-          <w:p>
-            <w:pPr>
-              <w:pStyle w:val="Normal"/>
-              <w:jc w:val="left"/>
-              <w:keepNext/>
-              <w:pBdr>
-                <w:bottom w:val="none" w:sz="0" w:space="0" w:color="000000"/>
-                <w:top w:val="none" w:sz="0" w:space="0" w:color="000000"/>
-                <w:left w:val="none" w:sz="0" w:space="0" w:color="000000"/>
-                <w:right w:val="none" w:sz="0" w:space="0" w:color="000000"/>
-              </w:pBdr>
-              <w:spacing w:after="100" w:before="100" w:line="240"/>
-              <w:ind w:firstLine="0" w:left="100" w:right="100"/>
-            </w:pPr>
-            <w:r>
-              <w:rPr>
-                <w:rFonts w:ascii="Arial" w:hAnsi="Arial" w:eastAsia="Arial" w:cs="Arial"/>
-                <w:i w:val="false"/>
-                <w:b w:val="false"/>
-                <w:u w:val="none"/>
-                <w:sz w:val="22"/>
-                <w:szCs w:val="22"/>
-                <w:color w:val="000000"/>
-              </w:rPr>
-              <w:t xml:space="preserve">0.36</w:t>
-            </w:r>
-          </w:p>
-        </w:tc>
-        <w:tc>
-          <w:tcPr>
-            <w:tcBorders>
-              <w:bottom w:val="none" w:sz="0" w:space="0" w:color="000000"/>
-              <w:top w:val="none" w:sz="0" w:space="0" w:color="000000"/>
-              <w:left w:val="none" w:sz="0" w:space="0" w:color="000000"/>
-              <w:right w:val="none" w:sz="0" w:space="0" w:color="000000"/>
-            </w:tcBorders>
-            <w:shd w:val="clear" w:color="auto" w:fill="FFFFFF"/>
-            <w:tcMar>
-              <w:top w:w="0" w:type="dxa"/>
-              <w:bottom w:w="0" w:type="dxa"/>
-              <w:left w:w="0" w:type="dxa"/>
-              <w:right w:w="0" w:type="dxa"/>
-            </w:tcMar>
-            <w:vAlign w:val="center"/>
-          </w:tcPr>
-          <w:p>
-            <w:pPr>
-              <w:pStyle w:val="Normal"/>
-              <w:jc w:val="left"/>
-              <w:keepNext/>
-              <w:pBdr>
-                <w:bottom w:val="none" w:sz="0" w:space="0" w:color="000000"/>
-                <w:top w:val="none" w:sz="0" w:space="0" w:color="000000"/>
-                <w:left w:val="none" w:sz="0" w:space="0" w:color="000000"/>
-                <w:right w:val="none" w:sz="0" w:space="0" w:color="000000"/>
-              </w:pBdr>
-              <w:spacing w:after="100" w:before="100" w:line="240"/>
-              <w:ind w:firstLine="0" w:left="100" w:right="100"/>
-            </w:pPr>
-            <w:r>
-              <w:rPr>
-                <w:rFonts w:ascii="Arial" w:hAnsi="Arial" w:eastAsia="Arial" w:cs="Arial"/>
-                <w:i w:val="false"/>
-                <w:b w:val="false"/>
-                <w:u w:val="none"/>
-                <w:sz w:val="22"/>
-                <w:szCs w:val="22"/>
-                <w:color w:val="000000"/>
-              </w:rPr>
-              <w:t xml:space="preserve">0.29</w:t>
+              <w:t xml:space="preserve"/>
+            </w:r>
+          </w:p>
+        </w:tc>
+        <w:tc>
+          <w:tcPr>
+            <w:tcBorders>
+              <w:bottom w:val="none" w:sz="0" w:space="0" w:color="000000"/>
+              <w:top w:val="none" w:sz="0" w:space="0" w:color="000000"/>
+              <w:left w:val="none" w:sz="0" w:space="0" w:color="000000"/>
+              <w:right w:val="none" w:sz="0" w:space="0" w:color="000000"/>
+            </w:tcBorders>
+            <w:shd w:val="clear" w:color="auto" w:fill="FFFFFF"/>
+            <w:tcMar>
+              <w:top w:w="0" w:type="dxa"/>
+              <w:bottom w:w="0" w:type="dxa"/>
+              <w:left w:w="0" w:type="dxa"/>
+              <w:right w:w="0" w:type="dxa"/>
+            </w:tcMar>
+            <w:vAlign w:val="center"/>
+          </w:tcPr>
+          <w:p>
+            <w:pPr>
+              <w:pStyle w:val="Normal"/>
+              <w:jc w:val="left"/>
+              <w:keepNext/>
+              <w:pBdr>
+                <w:bottom w:val="none" w:sz="0" w:space="0" w:color="000000"/>
+                <w:top w:val="none" w:sz="0" w:space="0" w:color="000000"/>
+                <w:left w:val="none" w:sz="0" w:space="0" w:color="000000"/>
+                <w:right w:val="none" w:sz="0" w:space="0" w:color="000000"/>
+              </w:pBdr>
+              <w:spacing w:after="100" w:before="100" w:line="240"/>
+              <w:ind w:firstLine="0" w:left="100" w:right="100"/>
+            </w:pPr>
+            <w:r>
+              <w:rPr>
+                <w:rFonts w:ascii="Arial" w:hAnsi="Arial" w:eastAsia="Arial" w:cs="Arial"/>
+                <w:i w:val="false"/>
+                <w:b w:val="false"/>
+                <w:u w:val="none"/>
+                <w:sz w:val="22"/>
+                <w:szCs w:val="22"/>
+                <w:color w:val="000000"/>
+              </w:rPr>
+              <w:t xml:space="preserve">[7.207, 8.800]</w:t>
+            </w:r>
+          </w:p>
+        </w:tc>
+        <w:tc>
+          <w:tcPr>
+            <w:tcBorders>
+              <w:bottom w:val="none" w:sz="0" w:space="0" w:color="000000"/>
+              <w:top w:val="none" w:sz="0" w:space="0" w:color="000000"/>
+              <w:left w:val="none" w:sz="0" w:space="0" w:color="000000"/>
+              <w:right w:val="none" w:sz="0" w:space="0" w:color="000000"/>
+            </w:tcBorders>
+            <w:shd w:val="clear" w:color="auto" w:fill="FFFFFF"/>
+            <w:tcMar>
+              <w:top w:w="0" w:type="dxa"/>
+              <w:bottom w:w="0" w:type="dxa"/>
+              <w:left w:w="0" w:type="dxa"/>
+              <w:right w:w="0" w:type="dxa"/>
+            </w:tcMar>
+            <w:vAlign w:val="center"/>
+          </w:tcPr>
+          <w:p>
+            <w:pPr>
+              <w:pStyle w:val="Normal"/>
+              <w:jc w:val="left"/>
+              <w:keepNext/>
+              <w:pBdr>
+                <w:bottom w:val="none" w:sz="0" w:space="0" w:color="000000"/>
+                <w:top w:val="none" w:sz="0" w:space="0" w:color="000000"/>
+                <w:left w:val="none" w:sz="0" w:space="0" w:color="000000"/>
+                <w:right w:val="none" w:sz="0" w:space="0" w:color="000000"/>
+              </w:pBdr>
+              <w:spacing w:after="100" w:before="100" w:line="240"/>
+              <w:ind w:firstLine="0" w:left="100" w:right="100"/>
+            </w:pPr>
+            <w:r>
+              <w:rPr>
+                <w:rFonts w:ascii="Arial" w:hAnsi="Arial" w:eastAsia="Arial" w:cs="Arial"/>
+                <w:i w:val="false"/>
+                <w:b w:val="false"/>
+                <w:u w:val="none"/>
+                <w:sz w:val="22"/>
+                <w:szCs w:val="22"/>
+                <w:color w:val="000000"/>
+              </w:rPr>
+              <w:t xml:space="preserve">[6.318, 8.736]</w:t>
+            </w:r>
+          </w:p>
+        </w:tc>
+        <w:tc>
+          <w:tcPr>
+            <w:tcBorders>
+              <w:bottom w:val="none" w:sz="0" w:space="0" w:color="000000"/>
+              <w:top w:val="none" w:sz="0" w:space="0" w:color="000000"/>
+              <w:left w:val="none" w:sz="0" w:space="0" w:color="000000"/>
+              <w:right w:val="none" w:sz="0" w:space="0" w:color="000000"/>
+            </w:tcBorders>
+            <w:shd w:val="clear" w:color="auto" w:fill="FFFFFF"/>
+            <w:tcMar>
+              <w:top w:w="0" w:type="dxa"/>
+              <w:bottom w:w="0" w:type="dxa"/>
+              <w:left w:w="0" w:type="dxa"/>
+              <w:right w:w="0" w:type="dxa"/>
+            </w:tcMar>
+            <w:vAlign w:val="center"/>
+          </w:tcPr>
+          <w:p>
+            <w:pPr>
+              <w:pStyle w:val="Normal"/>
+              <w:jc w:val="left"/>
+              <w:keepNext/>
+              <w:pBdr>
+                <w:bottom w:val="none" w:sz="0" w:space="0" w:color="000000"/>
+                <w:top w:val="none" w:sz="0" w:space="0" w:color="000000"/>
+                <w:left w:val="none" w:sz="0" w:space="0" w:color="000000"/>
+                <w:right w:val="none" w:sz="0" w:space="0" w:color="000000"/>
+              </w:pBdr>
+              <w:spacing w:after="100" w:before="100" w:line="240"/>
+              <w:ind w:firstLine="0" w:left="100" w:right="100"/>
+            </w:pPr>
+            <w:r>
+              <w:rPr>
+                <w:rFonts w:ascii="Arial" w:hAnsi="Arial" w:eastAsia="Arial" w:cs="Arial"/>
+                <w:i w:val="false"/>
+                <w:b w:val="false"/>
+                <w:u w:val="none"/>
+                <w:sz w:val="22"/>
+                <w:szCs w:val="22"/>
+                <w:color w:val="000000"/>
+              </w:rPr>
+              <w:t xml:space="preserve">[6.587, 8.178]</w:t>
             </w:r>
           </w:p>
         </w:tc>
@@ -3601,6 +3601,380 @@
           <w:trHeight w:val="360" w:hRule="auto"/>
         </w:trPr>
         body19
+        <w:tc>
+          <w:tcPr>
+            <w:tcBorders>
+              <w:bottom w:val="none" w:sz="0" w:space="0" w:color="000000"/>
+              <w:top w:val="none" w:sz="0" w:space="0" w:color="000000"/>
+              <w:left w:val="none" w:sz="0" w:space="0" w:color="000000"/>
+              <w:right w:val="none" w:sz="0" w:space="0" w:color="000000"/>
+            </w:tcBorders>
+            <w:shd w:val="clear" w:color="auto" w:fill="FFFFFF"/>
+            <w:tcMar>
+              <w:top w:w="0" w:type="dxa"/>
+              <w:bottom w:w="0" w:type="dxa"/>
+              <w:left w:w="0" w:type="dxa"/>
+              <w:right w:w="0" w:type="dxa"/>
+            </w:tcMar>
+            <w:vAlign w:val="center"/>
+          </w:tcPr>
+          <w:p>
+            <w:pPr>
+              <w:pStyle w:val="Normal"/>
+              <w:jc w:val="left"/>
+              <w:keepNext/>
+              <w:pBdr>
+                <w:bottom w:val="none" w:sz="0" w:space="0" w:color="000000"/>
+                <w:top w:val="none" w:sz="0" w:space="0" w:color="000000"/>
+                <w:left w:val="none" w:sz="0" w:space="0" w:color="000000"/>
+                <w:right w:val="none" w:sz="0" w:space="0" w:color="000000"/>
+              </w:pBdr>
+              <w:spacing w:after="100" w:before="100" w:line="240"/>
+              <w:ind w:firstLine="0" w:left="100" w:right="100"/>
+            </w:pPr>
+            <w:r>
+              <w:rPr>
+                <w:rFonts w:ascii="Arial" w:hAnsi="Arial" w:eastAsia="Arial" w:cs="Arial"/>
+                <w:i w:val="false"/>
+                <w:b w:val="false"/>
+                <w:u w:val="none"/>
+                <w:sz w:val="22"/>
+                <w:szCs w:val="22"/>
+                <w:color w:val="000000"/>
+              </w:rPr>
+              <w:t xml:space="preserve">N</w:t>
+            </w:r>
+          </w:p>
+        </w:tc>
+        <w:tc>
+          <w:tcPr>
+            <w:tcBorders>
+              <w:bottom w:val="none" w:sz="0" w:space="0" w:color="000000"/>
+              <w:top w:val="none" w:sz="0" w:space="0" w:color="000000"/>
+              <w:left w:val="none" w:sz="0" w:space="0" w:color="000000"/>
+              <w:right w:val="none" w:sz="0" w:space="0" w:color="000000"/>
+            </w:tcBorders>
+            <w:shd w:val="clear" w:color="auto" w:fill="FFFFFF"/>
+            <w:tcMar>
+              <w:top w:w="0" w:type="dxa"/>
+              <w:bottom w:w="0" w:type="dxa"/>
+              <w:left w:w="0" w:type="dxa"/>
+              <w:right w:w="0" w:type="dxa"/>
+            </w:tcMar>
+            <w:vAlign w:val="center"/>
+          </w:tcPr>
+          <w:p>
+            <w:pPr>
+              <w:pStyle w:val="Normal"/>
+              <w:jc w:val="left"/>
+              <w:keepNext/>
+              <w:pBdr>
+                <w:bottom w:val="none" w:sz="0" w:space="0" w:color="000000"/>
+                <w:top w:val="none" w:sz="0" w:space="0" w:color="000000"/>
+                <w:left w:val="none" w:sz="0" w:space="0" w:color="000000"/>
+                <w:right w:val="none" w:sz="0" w:space="0" w:color="000000"/>
+              </w:pBdr>
+              <w:spacing w:after="100" w:before="100" w:line="240"/>
+              <w:ind w:firstLine="0" w:left="100" w:right="100"/>
+            </w:pPr>
+            <w:r>
+              <w:rPr>
+                <w:rFonts w:ascii="Arial" w:hAnsi="Arial" w:eastAsia="Arial" w:cs="Arial"/>
+                <w:i w:val="false"/>
+                <w:b w:val="false"/>
+                <w:u w:val="none"/>
+                <w:sz w:val="22"/>
+                <w:szCs w:val="22"/>
+                <w:color w:val="000000"/>
+              </w:rPr>
+              <w:t xml:space="preserve">746</w:t>
+            </w:r>
+          </w:p>
+        </w:tc>
+        <w:tc>
+          <w:tcPr>
+            <w:tcBorders>
+              <w:bottom w:val="none" w:sz="0" w:space="0" w:color="000000"/>
+              <w:top w:val="none" w:sz="0" w:space="0" w:color="000000"/>
+              <w:left w:val="none" w:sz="0" w:space="0" w:color="000000"/>
+              <w:right w:val="none" w:sz="0" w:space="0" w:color="000000"/>
+            </w:tcBorders>
+            <w:shd w:val="clear" w:color="auto" w:fill="FFFFFF"/>
+            <w:tcMar>
+              <w:top w:w="0" w:type="dxa"/>
+              <w:bottom w:w="0" w:type="dxa"/>
+              <w:left w:w="0" w:type="dxa"/>
+              <w:right w:w="0" w:type="dxa"/>
+            </w:tcMar>
+            <w:vAlign w:val="center"/>
+          </w:tcPr>
+          <w:p>
+            <w:pPr>
+              <w:pStyle w:val="Normal"/>
+              <w:jc w:val="left"/>
+              <w:keepNext/>
+              <w:pBdr>
+                <w:bottom w:val="none" w:sz="0" w:space="0" w:color="000000"/>
+                <w:top w:val="none" w:sz="0" w:space="0" w:color="000000"/>
+                <w:left w:val="none" w:sz="0" w:space="0" w:color="000000"/>
+                <w:right w:val="none" w:sz="0" w:space="0" w:color="000000"/>
+              </w:pBdr>
+              <w:spacing w:after="100" w:before="100" w:line="240"/>
+              <w:ind w:firstLine="0" w:left="100" w:right="100"/>
+            </w:pPr>
+            <w:r>
+              <w:rPr>
+                <w:rFonts w:ascii="Arial" w:hAnsi="Arial" w:eastAsia="Arial" w:cs="Arial"/>
+                <w:i w:val="false"/>
+                <w:b w:val="false"/>
+                <w:u w:val="none"/>
+                <w:sz w:val="22"/>
+                <w:szCs w:val="22"/>
+                <w:color w:val="000000"/>
+              </w:rPr>
+              <w:t xml:space="preserve">387</w:t>
+            </w:r>
+          </w:p>
+        </w:tc>
+        <w:tc>
+          <w:tcPr>
+            <w:tcBorders>
+              <w:bottom w:val="none" w:sz="0" w:space="0" w:color="000000"/>
+              <w:top w:val="none" w:sz="0" w:space="0" w:color="000000"/>
+              <w:left w:val="none" w:sz="0" w:space="0" w:color="000000"/>
+              <w:right w:val="none" w:sz="0" w:space="0" w:color="000000"/>
+            </w:tcBorders>
+            <w:shd w:val="clear" w:color="auto" w:fill="FFFFFF"/>
+            <w:tcMar>
+              <w:top w:w="0" w:type="dxa"/>
+              <w:bottom w:w="0" w:type="dxa"/>
+              <w:left w:w="0" w:type="dxa"/>
+              <w:right w:w="0" w:type="dxa"/>
+            </w:tcMar>
+            <w:vAlign w:val="center"/>
+          </w:tcPr>
+          <w:p>
+            <w:pPr>
+              <w:pStyle w:val="Normal"/>
+              <w:jc w:val="left"/>
+              <w:keepNext/>
+              <w:pBdr>
+                <w:bottom w:val="none" w:sz="0" w:space="0" w:color="000000"/>
+                <w:top w:val="none" w:sz="0" w:space="0" w:color="000000"/>
+                <w:left w:val="none" w:sz="0" w:space="0" w:color="000000"/>
+                <w:right w:val="none" w:sz="0" w:space="0" w:color="000000"/>
+              </w:pBdr>
+              <w:spacing w:after="100" w:before="100" w:line="240"/>
+              <w:ind w:firstLine="0" w:left="100" w:right="100"/>
+            </w:pPr>
+            <w:r>
+              <w:rPr>
+                <w:rFonts w:ascii="Arial" w:hAnsi="Arial" w:eastAsia="Arial" w:cs="Arial"/>
+                <w:i w:val="false"/>
+                <w:b w:val="false"/>
+                <w:u w:val="none"/>
+                <w:sz w:val="22"/>
+                <w:szCs w:val="22"/>
+                <w:color w:val="000000"/>
+              </w:rPr>
+              <w:t xml:space="preserve">746</w:t>
+            </w:r>
+          </w:p>
+        </w:tc>
+      </w:tr>
+      <w:tr>
+        <w:trPr>
+          <w:cantSplit/>
+          <w:trHeight w:val="360" w:hRule="auto"/>
+        </w:trPr>
+        body20
+        <w:tc>
+          <w:tcPr>
+            <w:tcBorders>
+              <w:bottom w:val="none" w:sz="0" w:space="0" w:color="000000"/>
+              <w:top w:val="none" w:sz="0" w:space="0" w:color="000000"/>
+              <w:left w:val="none" w:sz="0" w:space="0" w:color="000000"/>
+              <w:right w:val="none" w:sz="0" w:space="0" w:color="000000"/>
+            </w:tcBorders>
+            <w:shd w:val="clear" w:color="auto" w:fill="FFFFFF"/>
+            <w:tcMar>
+              <w:top w:w="0" w:type="dxa"/>
+              <w:bottom w:w="0" w:type="dxa"/>
+              <w:left w:w="0" w:type="dxa"/>
+              <w:right w:w="0" w:type="dxa"/>
+            </w:tcMar>
+            <w:vAlign w:val="center"/>
+          </w:tcPr>
+          <w:p>
+            <w:pPr>
+              <w:pStyle w:val="Normal"/>
+              <w:jc w:val="left"/>
+              <w:keepNext/>
+              <w:pBdr>
+                <w:bottom w:val="none" w:sz="0" w:space="0" w:color="000000"/>
+                <w:top w:val="none" w:sz="0" w:space="0" w:color="000000"/>
+                <w:left w:val="none" w:sz="0" w:space="0" w:color="000000"/>
+                <w:right w:val="none" w:sz="0" w:space="0" w:color="000000"/>
+              </w:pBdr>
+              <w:spacing w:after="100" w:before="100" w:line="240"/>
+              <w:ind w:firstLine="0" w:left="100" w:right="100"/>
+            </w:pPr>
+            <w:r>
+              <w:rPr>
+                <w:rFonts w:ascii="Arial" w:hAnsi="Arial" w:eastAsia="Arial" w:cs="Arial"/>
+                <w:i w:val="false"/>
+                <w:b w:val="false"/>
+                <w:u w:val="none"/>
+                <w:sz w:val="22"/>
+                <w:szCs w:val="22"/>
+                <w:color w:val="000000"/>
+              </w:rPr>
+              <w:t xml:space="preserve">Adj. R^2</w:t>
+            </w:r>
+          </w:p>
+        </w:tc>
+        <w:tc>
+          <w:tcPr>
+            <w:tcBorders>
+              <w:bottom w:val="none" w:sz="0" w:space="0" w:color="000000"/>
+              <w:top w:val="none" w:sz="0" w:space="0" w:color="000000"/>
+              <w:left w:val="none" w:sz="0" w:space="0" w:color="000000"/>
+              <w:right w:val="none" w:sz="0" w:space="0" w:color="000000"/>
+            </w:tcBorders>
+            <w:shd w:val="clear" w:color="auto" w:fill="FFFFFF"/>
+            <w:tcMar>
+              <w:top w:w="0" w:type="dxa"/>
+              <w:bottom w:w="0" w:type="dxa"/>
+              <w:left w:w="0" w:type="dxa"/>
+              <w:right w:w="0" w:type="dxa"/>
+            </w:tcMar>
+            <w:vAlign w:val="center"/>
+          </w:tcPr>
+          <w:p>
+            <w:pPr>
+              <w:pStyle w:val="Normal"/>
+              <w:jc w:val="left"/>
+              <w:keepNext/>
+              <w:pBdr>
+                <w:bottom w:val="none" w:sz="0" w:space="0" w:color="000000"/>
+                <w:top w:val="none" w:sz="0" w:space="0" w:color="000000"/>
+                <w:left w:val="none" w:sz="0" w:space="0" w:color="000000"/>
+                <w:right w:val="none" w:sz="0" w:space="0" w:color="000000"/>
+              </w:pBdr>
+              <w:spacing w:after="100" w:before="100" w:line="240"/>
+              <w:ind w:firstLine="0" w:left="100" w:right="100"/>
+            </w:pPr>
+            <w:r>
+              <w:rPr>
+                <w:rFonts w:ascii="Arial" w:hAnsi="Arial" w:eastAsia="Arial" w:cs="Arial"/>
+                <w:i w:val="false"/>
+                <w:b w:val="false"/>
+                <w:u w:val="none"/>
+                <w:sz w:val="22"/>
+                <w:szCs w:val="22"/>
+                <w:color w:val="000000"/>
+              </w:rPr>
+              <w:t xml:space="preserve">0.32</w:t>
+            </w:r>
+          </w:p>
+        </w:tc>
+        <w:tc>
+          <w:tcPr>
+            <w:tcBorders>
+              <w:bottom w:val="none" w:sz="0" w:space="0" w:color="000000"/>
+              <w:top w:val="none" w:sz="0" w:space="0" w:color="000000"/>
+              <w:left w:val="none" w:sz="0" w:space="0" w:color="000000"/>
+              <w:right w:val="none" w:sz="0" w:space="0" w:color="000000"/>
+            </w:tcBorders>
+            <w:shd w:val="clear" w:color="auto" w:fill="FFFFFF"/>
+            <w:tcMar>
+              <w:top w:w="0" w:type="dxa"/>
+              <w:bottom w:w="0" w:type="dxa"/>
+              <w:left w:w="0" w:type="dxa"/>
+              <w:right w:w="0" w:type="dxa"/>
+            </w:tcMar>
+            <w:vAlign w:val="center"/>
+          </w:tcPr>
+          <w:p>
+            <w:pPr>
+              <w:pStyle w:val="Normal"/>
+              <w:jc w:val="left"/>
+              <w:keepNext/>
+              <w:pBdr>
+                <w:bottom w:val="none" w:sz="0" w:space="0" w:color="000000"/>
+                <w:top w:val="none" w:sz="0" w:space="0" w:color="000000"/>
+                <w:left w:val="none" w:sz="0" w:space="0" w:color="000000"/>
+                <w:right w:val="none" w:sz="0" w:space="0" w:color="000000"/>
+              </w:pBdr>
+              <w:spacing w:after="100" w:before="100" w:line="240"/>
+              <w:ind w:firstLine="0" w:left="100" w:right="100"/>
+            </w:pPr>
+            <w:r>
+              <w:rPr>
+                <w:rFonts w:ascii="Arial" w:hAnsi="Arial" w:eastAsia="Arial" w:cs="Arial"/>
+                <w:i w:val="false"/>
+                <w:b w:val="false"/>
+                <w:u w:val="none"/>
+                <w:sz w:val="22"/>
+                <w:szCs w:val="22"/>
+                <w:color w:val="000000"/>
+              </w:rPr>
+              <w:t xml:space="preserve">0.36</w:t>
+            </w:r>
+          </w:p>
+        </w:tc>
+        <w:tc>
+          <w:tcPr>
+            <w:tcBorders>
+              <w:bottom w:val="none" w:sz="0" w:space="0" w:color="000000"/>
+              <w:top w:val="none" w:sz="0" w:space="0" w:color="000000"/>
+              <w:left w:val="none" w:sz="0" w:space="0" w:color="000000"/>
+              <w:right w:val="none" w:sz="0" w:space="0" w:color="000000"/>
+            </w:tcBorders>
+            <w:shd w:val="clear" w:color="auto" w:fill="FFFFFF"/>
+            <w:tcMar>
+              <w:top w:w="0" w:type="dxa"/>
+              <w:bottom w:w="0" w:type="dxa"/>
+              <w:left w:w="0" w:type="dxa"/>
+              <w:right w:w="0" w:type="dxa"/>
+            </w:tcMar>
+            <w:vAlign w:val="center"/>
+          </w:tcPr>
+          <w:p>
+            <w:pPr>
+              <w:pStyle w:val="Normal"/>
+              <w:jc w:val="left"/>
+              <w:keepNext/>
+              <w:pBdr>
+                <w:bottom w:val="none" w:sz="0" w:space="0" w:color="000000"/>
+                <w:top w:val="none" w:sz="0" w:space="0" w:color="000000"/>
+                <w:left w:val="none" w:sz="0" w:space="0" w:color="000000"/>
+                <w:right w:val="none" w:sz="0" w:space="0" w:color="000000"/>
+              </w:pBdr>
+              <w:spacing w:after="100" w:before="100" w:line="240"/>
+              <w:ind w:firstLine="0" w:left="100" w:right="100"/>
+            </w:pPr>
+            <w:r>
+              <w:rPr>
+                <w:rFonts w:ascii="Arial" w:hAnsi="Arial" w:eastAsia="Arial" w:cs="Arial"/>
+                <w:i w:val="false"/>
+                <w:b w:val="false"/>
+                <w:u w:val="none"/>
+                <w:sz w:val="22"/>
+                <w:szCs w:val="22"/>
+                <w:color w:val="000000"/>
+              </w:rPr>
+              <w:t xml:space="preserve">0.29</w:t>
+            </w:r>
+          </w:p>
+        </w:tc>
+      </w:tr>
+      <w:tr>
+        <w:trPr>
+          <w:cantSplit/>
+          <w:trHeight w:val="360" w:hRule="auto"/>
+        </w:trPr>
+        body21
         <w:tc>
           <w:tcPr>
             <w:tcBorders>

</xml_diff>